<commit_message>
listing employees - backend
</commit_message>
<xml_diff>
--- a/Employee Management Application.docx
+++ b/Employee Management Application.docx
@@ -72,6 +72,10 @@
         <w:t>File -&gt; import</w:t>
       </w:r>
     </w:p>
+    <w:p/>
+    <w:p/>
+    <w:p/>
+    <w:p/>
     <w:p>
       <w:r>
         <w:rPr>
@@ -203,6 +207,189 @@
     </w:p>
     <w:p/>
     <w:p>
+      <w:r>
+        <w:t>Welcome Page</w:t>
+      </w:r>
+    </w:p>
+    <w:p>
+      <w:pPr>
+        <w:pStyle w:val="ListParagraph"/>
+        <w:numPr>
+          <w:ilvl w:val="0"/>
+          <w:numId w:val="2"/>
+        </w:numPr>
+      </w:pPr>
+      <w:r>
+        <w:t>Context path config</w:t>
+      </w:r>
+    </w:p>
+    <w:p>
+      <w:pPr>
+        <w:pStyle w:val="ListParagraph"/>
+        <w:numPr>
+          <w:ilvl w:val="1"/>
+          <w:numId w:val="2"/>
+        </w:numPr>
+      </w:pPr>
+      <w:proofErr w:type="spellStart"/>
+      <w:proofErr w:type="gramStart"/>
+      <w:r>
+        <w:t>application.properties</w:t>
+      </w:r>
+      <w:proofErr w:type="spellEnd"/>
+      <w:proofErr w:type="gramEnd"/>
+    </w:p>
+    <w:p>
+      <w:pPr>
+        <w:pStyle w:val="ListParagraph"/>
+        <w:numPr>
+          <w:ilvl w:val="0"/>
+          <w:numId w:val="2"/>
+        </w:numPr>
+      </w:pPr>
+      <w:r>
+        <w:t>Port no config</w:t>
+      </w:r>
+    </w:p>
+    <w:p>
+      <w:pPr>
+        <w:pStyle w:val="ListParagraph"/>
+        <w:numPr>
+          <w:ilvl w:val="1"/>
+          <w:numId w:val="2"/>
+        </w:numPr>
+      </w:pPr>
+      <w:proofErr w:type="spellStart"/>
+      <w:proofErr w:type="gramStart"/>
+      <w:r>
+        <w:t>application.properties</w:t>
+      </w:r>
+      <w:proofErr w:type="spellEnd"/>
+      <w:proofErr w:type="gramEnd"/>
+    </w:p>
+    <w:p>
+      <w:pPr>
+        <w:pStyle w:val="ListParagraph"/>
+        <w:numPr>
+          <w:ilvl w:val="0"/>
+          <w:numId w:val="2"/>
+        </w:numPr>
+      </w:pPr>
+      <w:r>
+        <w:t>Support for controller component</w:t>
+      </w:r>
+    </w:p>
+    <w:p>
+      <w:pPr>
+        <w:pStyle w:val="ListParagraph"/>
+        <w:numPr>
+          <w:ilvl w:val="1"/>
+          <w:numId w:val="2"/>
+        </w:numPr>
+      </w:pPr>
+      <w:proofErr w:type="spellStart"/>
+      <w:proofErr w:type="gramStart"/>
+      <w:r>
+        <w:t>com.greatlearning.ems.controller</w:t>
+      </w:r>
+      <w:proofErr w:type="gramEnd"/>
+      <w:r>
+        <w:t>.WelcomeController</w:t>
+      </w:r>
+      <w:proofErr w:type="spellEnd"/>
+    </w:p>
+    <w:p>
+      <w:pPr>
+        <w:pStyle w:val="ListParagraph"/>
+        <w:numPr>
+          <w:ilvl w:val="0"/>
+          <w:numId w:val="2"/>
+        </w:numPr>
+      </w:pPr>
+      <w:r>
+        <w:t>Addition of welcome page</w:t>
+      </w:r>
+    </w:p>
+    <w:p>
+      <w:pPr>
+        <w:pStyle w:val="ListParagraph"/>
+        <w:numPr>
+          <w:ilvl w:val="1"/>
+          <w:numId w:val="2"/>
+        </w:numPr>
+      </w:pPr>
+      <w:r>
+        <w:t>welcome-page.html</w:t>
+      </w:r>
+    </w:p>
+    <w:p>
+      <w:pPr>
+        <w:pStyle w:val="ListParagraph"/>
+        <w:ind w:left="1440"/>
+      </w:pPr>
+    </w:p>
+    <w:p/>
+    <w:p>
+      <w:pPr>
+        <w:rPr>
+          <w:rStyle w:val="Hyperlink"/>
+        </w:rPr>
+      </w:pPr>
+      <w:r>
+        <w:t xml:space="preserve">Application </w:t>
+      </w:r>
+      <w:proofErr w:type="spellStart"/>
+      <w:proofErr w:type="gramStart"/>
+      <w:r>
+        <w:t>url</w:t>
+      </w:r>
+      <w:proofErr w:type="spellEnd"/>
+      <w:r>
+        <w:t xml:space="preserve"> :</w:t>
+      </w:r>
+      <w:proofErr w:type="gramEnd"/>
+      <w:r>
+        <w:t xml:space="preserve"> </w:t>
+      </w:r>
+      <w:hyperlink r:id="rId10" w:history="1">
+        <w:r>
+          <w:rPr>
+            <w:rStyle w:val="Hyperlink"/>
+          </w:rPr>
+          <w:t>http://localhost:5555/ems/welcome</w:t>
+        </w:r>
+      </w:hyperlink>
+    </w:p>
+    <w:p>
+      <w:pPr>
+        <w:rPr>
+          <w:rStyle w:val="Hyperlink"/>
+        </w:rPr>
+      </w:pPr>
+    </w:p>
+    <w:p>
+      <w:pPr>
+        <w:rPr>
+          <w:rStyle w:val="Hyperlink"/>
+        </w:rPr>
+      </w:pPr>
+    </w:p>
+    <w:p>
+      <w:pPr>
+        <w:rPr>
+          <w:rStyle w:val="Hyperlink"/>
+        </w:rPr>
+      </w:pPr>
+    </w:p>
+    <w:p/>
+    <w:p/>
+    <w:p/>
+    <w:p/>
+    <w:p/>
+    <w:p/>
+    <w:p/>
+    <w:p/>
+    <w:p>
       <w:pPr>
         <w:rPr>
           <w:b/>
@@ -260,7 +447,7 @@
                     <pic:cNvPicPr/>
                   </pic:nvPicPr>
                   <pic:blipFill>
-                    <a:blip r:embed="rId10"/>
+                    <a:blip r:embed="rId11"/>
                     <a:stretch>
                       <a:fillRect/>
                     </a:stretch>
@@ -283,15 +470,15 @@
     </w:p>
     <w:p>
       <w:r>
+        <w:t>Default port is :8080</w:t>
+      </w:r>
+    </w:p>
+    <w:p>
+      <w:r>
+        <w:rPr>
+          <w:noProof/>
+        </w:rPr>
         <w:lastRenderedPageBreak/>
-        <w:t>Default port is :8080</w:t>
-      </w:r>
-    </w:p>
-    <w:p>
-      <w:r>
-        <w:rPr>
-          <w:noProof/>
-        </w:rPr>
         <w:drawing>
           <wp:inline distT="0" distB="0" distL="0" distR="0" wp14:anchorId="06271CDA" wp14:editId="7FE7AEE4">
             <wp:extent cx="5731510" cy="3460750"/>
@@ -308,7 +495,7 @@
                     <pic:cNvPicPr/>
                   </pic:nvPicPr>
                   <pic:blipFill>
-                    <a:blip r:embed="rId11"/>
+                    <a:blip r:embed="rId12"/>
                     <a:stretch>
                       <a:fillRect/>
                     </a:stretch>
@@ -362,7 +549,7 @@
                     <pic:cNvPicPr/>
                   </pic:nvPicPr>
                   <pic:blipFill>
-                    <a:blip r:embed="rId12"/>
+                    <a:blip r:embed="rId13"/>
                     <a:stretch>
                       <a:fillRect/>
                     </a:stretch>
@@ -385,167 +572,215 @@
     </w:p>
     <w:p/>
     <w:p>
-      <w:pPr>
-        <w:rPr>
-          <w:rStyle w:val="Hyperlink"/>
-        </w:rPr>
-      </w:pPr>
-      <w:r>
-        <w:t xml:space="preserve">Application </w:t>
-      </w:r>
-      <w:proofErr w:type="spellStart"/>
-      <w:proofErr w:type="gramStart"/>
-      <w:r>
-        <w:t>url</w:t>
-      </w:r>
-      <w:proofErr w:type="spellEnd"/>
-      <w:r>
-        <w:t xml:space="preserve"> :</w:t>
-      </w:r>
-      <w:proofErr w:type="gramEnd"/>
-      <w:r>
-        <w:t xml:space="preserve"> </w:t>
-      </w:r>
-      <w:hyperlink r:id="rId13" w:history="1">
-        <w:r>
-          <w:rPr>
-            <w:rStyle w:val="Hyperlink"/>
-          </w:rPr>
-          <w:t>http://localhost:5</w:t>
-        </w:r>
-        <w:r>
-          <w:rPr>
-            <w:rStyle w:val="Hyperlink"/>
-          </w:rPr>
-          <w:t>5</w:t>
-        </w:r>
-        <w:r>
-          <w:rPr>
-            <w:rStyle w:val="Hyperlink"/>
-          </w:rPr>
-          <w:t>55/ems/welcome</w:t>
-        </w:r>
-      </w:hyperlink>
-    </w:p>
-    <w:p>
-      <w:pPr>
-        <w:rPr>
-          <w:rStyle w:val="Hyperlink"/>
-        </w:rPr>
-      </w:pPr>
-    </w:p>
-    <w:p>
-      <w:pPr>
-        <w:rPr>
-          <w:rStyle w:val="Hyperlink"/>
-        </w:rPr>
-      </w:pPr>
-    </w:p>
-    <w:p>
-      <w:pPr>
-        <w:rPr>
-          <w:rStyle w:val="Hyperlink"/>
-        </w:rPr>
-      </w:pPr>
-    </w:p>
-    <w:p>
-      <w:pPr>
-        <w:rPr>
-          <w:rStyle w:val="Hyperlink"/>
-        </w:rPr>
-      </w:pPr>
-    </w:p>
-    <w:p>
-      <w:pPr>
-        <w:rPr>
-          <w:rStyle w:val="Hyperlink"/>
-        </w:rPr>
-      </w:pPr>
-    </w:p>
-    <w:p>
-      <w:pPr>
-        <w:rPr>
-          <w:rStyle w:val="Hyperlink"/>
-        </w:rPr>
-      </w:pPr>
-    </w:p>
-    <w:p>
-      <w:pPr>
-        <w:rPr>
-          <w:rStyle w:val="Hyperlink"/>
-        </w:rPr>
-      </w:pPr>
-    </w:p>
-    <w:p>
-      <w:pPr>
-        <w:rPr>
-          <w:rStyle w:val="Hyperlink"/>
-        </w:rPr>
-      </w:pPr>
-    </w:p>
-    <w:p>
-      <w:pPr>
-        <w:rPr>
-          <w:rStyle w:val="Hyperlink"/>
-        </w:rPr>
-      </w:pPr>
-    </w:p>
-    <w:p>
-      <w:pPr>
-        <w:rPr>
-          <w:rStyle w:val="Hyperlink"/>
-          <w:color w:val="auto"/>
-          <w:u w:val="none"/>
-        </w:rPr>
-      </w:pPr>
-      <w:r>
-        <w:rPr>
-          <w:rStyle w:val="Hyperlink"/>
-          <w:color w:val="auto"/>
-          <w:u w:val="none"/>
-        </w:rPr>
-        <w:lastRenderedPageBreak/>
-        <w:t>Add html page in templates and add content</w:t>
-      </w:r>
-    </w:p>
-    <w:p>
-      <w:pPr>
-        <w:rPr>
-          <w:rStyle w:val="Hyperlink"/>
-          <w:color w:val="auto"/>
-          <w:u w:val="none"/>
-        </w:rPr>
-      </w:pPr>
-      <w:r>
-        <w:rPr>
-          <w:rStyle w:val="Hyperlink"/>
-          <w:color w:val="auto"/>
-          <w:u w:val="none"/>
-        </w:rPr>
-        <w:t>Then</w:t>
-      </w:r>
-    </w:p>
-    <w:p>
-      <w:pPr>
-        <w:rPr>
-          <w:rStyle w:val="Hyperlink"/>
-          <w:color w:val="auto"/>
-          <w:u w:val="none"/>
-        </w:rPr>
-      </w:pPr>
-      <w:r>
-        <w:rPr>
-          <w:rStyle w:val="Hyperlink"/>
-          <w:color w:val="auto"/>
-          <w:u w:val="none"/>
-        </w:rPr>
-        <w:t>To run</w:t>
-      </w:r>
-    </w:p>
-    <w:p>
-      <w:r>
+      <w:r>
+        <w:t>Create a controller</w:t>
+      </w:r>
+    </w:p>
+    <w:p/>
+    <w:p>
+      <w:r>
+        <w:rPr>
+          <w:noProof/>
+        </w:rPr>
         <w:drawing>
-          <wp:inline distT="0" distB="0" distL="0" distR="0" wp14:anchorId="62CD321F" wp14:editId="066801A1">
+          <wp:inline distT="0" distB="0" distL="0" distR="0" wp14:anchorId="3D4E9ED8" wp14:editId="3EB67BB7">
+            <wp:extent cx="5731510" cy="2065655"/>
+            <wp:effectExtent l="0" t="0" r="2540" b="0"/>
+            <wp:docPr id="959428076" name="Picture 1"/>
+            <wp:cNvGraphicFramePr>
+              <a:graphicFrameLocks xmlns:a="http://schemas.openxmlformats.org/drawingml/2006/main" noChangeAspect="1"/>
+            </wp:cNvGraphicFramePr>
+            <a:graphic xmlns:a="http://schemas.openxmlformats.org/drawingml/2006/main">
+              <a:graphicData uri="http://schemas.openxmlformats.org/drawingml/2006/picture">
+                <pic:pic xmlns:pic="http://schemas.openxmlformats.org/drawingml/2006/picture">
+                  <pic:nvPicPr>
+                    <pic:cNvPr id="959428076" name=""/>
+                    <pic:cNvPicPr/>
+                  </pic:nvPicPr>
+                  <pic:blipFill>
+                    <a:blip r:embed="rId14"/>
+                    <a:stretch>
+                      <a:fillRect/>
+                    </a:stretch>
+                  </pic:blipFill>
+                  <pic:spPr>
+                    <a:xfrm>
+                      <a:off x="0" y="0"/>
+                      <a:ext cx="5731510" cy="2065655"/>
+                    </a:xfrm>
+                    <a:prstGeom prst="rect">
+                      <a:avLst/>
+                    </a:prstGeom>
+                  </pic:spPr>
+                </pic:pic>
+              </a:graphicData>
+            </a:graphic>
+          </wp:inline>
+        </w:drawing>
+      </w:r>
+    </w:p>
+    <w:p/>
+    <w:p/>
+    <w:p>
+      <w:r>
+        <w:rPr>
+          <w:noProof/>
+        </w:rPr>
+        <w:drawing>
+          <wp:inline distT="0" distB="0" distL="0" distR="0" wp14:anchorId="5DEEF58D" wp14:editId="10C1301A">
+            <wp:extent cx="5731510" cy="2005330"/>
+            <wp:effectExtent l="0" t="0" r="2540" b="0"/>
+            <wp:docPr id="523169893" name="Picture 1"/>
+            <wp:cNvGraphicFramePr>
+              <a:graphicFrameLocks xmlns:a="http://schemas.openxmlformats.org/drawingml/2006/main" noChangeAspect="1"/>
+            </wp:cNvGraphicFramePr>
+            <a:graphic xmlns:a="http://schemas.openxmlformats.org/drawingml/2006/main">
+              <a:graphicData uri="http://schemas.openxmlformats.org/drawingml/2006/picture">
+                <pic:pic xmlns:pic="http://schemas.openxmlformats.org/drawingml/2006/picture">
+                  <pic:nvPicPr>
+                    <pic:cNvPr id="523169893" name=""/>
+                    <pic:cNvPicPr/>
+                  </pic:nvPicPr>
+                  <pic:blipFill>
+                    <a:blip r:embed="rId15"/>
+                    <a:stretch>
+                      <a:fillRect/>
+                    </a:stretch>
+                  </pic:blipFill>
+                  <pic:spPr>
+                    <a:xfrm>
+                      <a:off x="0" y="0"/>
+                      <a:ext cx="5731510" cy="2005330"/>
+                    </a:xfrm>
+                    <a:prstGeom prst="rect">
+                      <a:avLst/>
+                    </a:prstGeom>
+                  </pic:spPr>
+                </pic:pic>
+              </a:graphicData>
+            </a:graphic>
+          </wp:inline>
+        </w:drawing>
+      </w:r>
+    </w:p>
+    <w:p/>
+    <w:p>
+      <w:r>
+        <w:rPr>
+          <w:noProof/>
+        </w:rPr>
+        <w:drawing>
+          <wp:inline distT="0" distB="0" distL="0" distR="0" wp14:anchorId="4EC896A1" wp14:editId="6D0BD578">
+            <wp:extent cx="5731510" cy="3005455"/>
+            <wp:effectExtent l="0" t="0" r="2540" b="4445"/>
+            <wp:docPr id="1739347633" name="Picture 1"/>
+            <wp:cNvGraphicFramePr>
+              <a:graphicFrameLocks xmlns:a="http://schemas.openxmlformats.org/drawingml/2006/main" noChangeAspect="1"/>
+            </wp:cNvGraphicFramePr>
+            <a:graphic xmlns:a="http://schemas.openxmlformats.org/drawingml/2006/main">
+              <a:graphicData uri="http://schemas.openxmlformats.org/drawingml/2006/picture">
+                <pic:pic xmlns:pic="http://schemas.openxmlformats.org/drawingml/2006/picture">
+                  <pic:nvPicPr>
+                    <pic:cNvPr id="1739347633" name=""/>
+                    <pic:cNvPicPr/>
+                  </pic:nvPicPr>
+                  <pic:blipFill>
+                    <a:blip r:embed="rId16"/>
+                    <a:stretch>
+                      <a:fillRect/>
+                    </a:stretch>
+                  </pic:blipFill>
+                  <pic:spPr>
+                    <a:xfrm>
+                      <a:off x="0" y="0"/>
+                      <a:ext cx="5731510" cy="3005455"/>
+                    </a:xfrm>
+                    <a:prstGeom prst="rect">
+                      <a:avLst/>
+                    </a:prstGeom>
+                  </pic:spPr>
+                </pic:pic>
+              </a:graphicData>
+            </a:graphic>
+          </wp:inline>
+        </w:drawing>
+      </w:r>
+    </w:p>
+    <w:p>
+      <w:r>
+        <w:t>Create new file</w:t>
+      </w:r>
+    </w:p>
+    <w:p>
+      <w:r>
+        <w:rPr>
+          <w:noProof/>
+        </w:rPr>
+        <w:drawing>
+          <wp:inline distT="0" distB="0" distL="0" distR="0" wp14:anchorId="20621573" wp14:editId="6DDD9426">
+            <wp:extent cx="2305372" cy="1648055"/>
+            <wp:effectExtent l="0" t="0" r="0" b="9525"/>
+            <wp:docPr id="268825235" name="Picture 1"/>
+            <wp:cNvGraphicFramePr>
+              <a:graphicFrameLocks xmlns:a="http://schemas.openxmlformats.org/drawingml/2006/main" noChangeAspect="1"/>
+            </wp:cNvGraphicFramePr>
+            <a:graphic xmlns:a="http://schemas.openxmlformats.org/drawingml/2006/main">
+              <a:graphicData uri="http://schemas.openxmlformats.org/drawingml/2006/picture">
+                <pic:pic xmlns:pic="http://schemas.openxmlformats.org/drawingml/2006/picture">
+                  <pic:nvPicPr>
+                    <pic:cNvPr id="268825235" name=""/>
+                    <pic:cNvPicPr/>
+                  </pic:nvPicPr>
+                  <pic:blipFill>
+                    <a:blip r:embed="rId17"/>
+                    <a:stretch>
+                      <a:fillRect/>
+                    </a:stretch>
+                  </pic:blipFill>
+                  <pic:spPr>
+                    <a:xfrm>
+                      <a:off x="0" y="0"/>
+                      <a:ext cx="2305372" cy="1648055"/>
+                    </a:xfrm>
+                    <a:prstGeom prst="rect">
+                      <a:avLst/>
+                    </a:prstGeom>
+                  </pic:spPr>
+                </pic:pic>
+              </a:graphicData>
+            </a:graphic>
+          </wp:inline>
+        </w:drawing>
+      </w:r>
+    </w:p>
+    <w:p/>
+    <w:p/>
+    <w:p>
+      <w:r>
+        <w:rPr>
+          <w:rStyle w:val="Hyperlink"/>
+          <w:color w:val="auto"/>
+          <w:u w:val="none"/>
+        </w:rPr>
+        <w:t xml:space="preserve">Add </w:t>
+      </w:r>
+      <w:r>
+        <w:rPr>
+          <w:rStyle w:val="Hyperlink"/>
+          <w:color w:val="auto"/>
+          <w:u w:val="none"/>
+        </w:rPr>
+        <w:t>content to html page and then</w:t>
+      </w:r>
+    </w:p>
+    <w:p/>
+    <w:p>
+      <w:r>
+        <w:rPr>
+          <w:noProof/>
+        </w:rPr>
+        <w:drawing>
+          <wp:inline distT="0" distB="0" distL="0" distR="0" wp14:anchorId="6F2ECC9C" wp14:editId="1B79130E">
             <wp:extent cx="5731510" cy="5699125"/>
             <wp:effectExtent l="0" t="0" r="2540" b="0"/>
             <wp:docPr id="1427520081" name="Picture 1"/>
@@ -560,7 +795,7 @@
                     <pic:cNvPicPr/>
                   </pic:nvPicPr>
                   <pic:blipFill>
-                    <a:blip r:embed="rId14"/>
+                    <a:blip r:embed="rId18"/>
                     <a:stretch>
                       <a:fillRect/>
                     </a:stretch>
@@ -590,22 +825,276 @@
     <w:p/>
     <w:p/>
     <w:p/>
-    <w:p>
-      <w:r>
-        <w:t>Create a controller</w:t>
-      </w:r>
-    </w:p>
-    <w:p/>
-    <w:p>
-      <w:r>
-        <w:rPr>
-          <w:noProof/>
-        </w:rPr>
+    <w:p/>
+    <w:p>
+      <w:pPr>
+        <w:rPr>
+          <w:rStyle w:val="Hyperlink"/>
+        </w:rPr>
+      </w:pPr>
+      <w:r>
+        <w:rPr>
+          <w:rStyle w:val="Hyperlink"/>
+        </w:rPr>
+        <w:lastRenderedPageBreak/>
+        <w:t>Backend</w:t>
+      </w:r>
+    </w:p>
+    <w:p>
+      <w:pPr>
+        <w:pStyle w:val="ListParagraph"/>
+        <w:numPr>
+          <w:ilvl w:val="0"/>
+          <w:numId w:val="3"/>
+        </w:numPr>
+        <w:rPr>
+          <w:rStyle w:val="Hyperlink"/>
+          <w:color w:val="auto"/>
+          <w:u w:val="none"/>
+        </w:rPr>
+      </w:pPr>
+      <w:r>
+        <w:rPr>
+          <w:rStyle w:val="Hyperlink"/>
+          <w:color w:val="auto"/>
+          <w:u w:val="none"/>
+        </w:rPr>
+        <w:t xml:space="preserve">Adding libraries for </w:t>
+      </w:r>
+      <w:proofErr w:type="spellStart"/>
+      <w:r>
+        <w:rPr>
+          <w:rStyle w:val="Hyperlink"/>
+          <w:color w:val="auto"/>
+          <w:u w:val="none"/>
+        </w:rPr>
+        <w:t>MySql</w:t>
+      </w:r>
+      <w:proofErr w:type="spellEnd"/>
+    </w:p>
+    <w:p>
+      <w:pPr>
+        <w:pStyle w:val="ListParagraph"/>
+        <w:numPr>
+          <w:ilvl w:val="1"/>
+          <w:numId w:val="3"/>
+        </w:numPr>
+        <w:rPr>
+          <w:rStyle w:val="Hyperlink"/>
+          <w:color w:val="auto"/>
+          <w:u w:val="none"/>
+        </w:rPr>
+      </w:pPr>
+      <w:r>
+        <w:rPr>
+          <w:rStyle w:val="Hyperlink"/>
+          <w:color w:val="auto"/>
+          <w:u w:val="none"/>
+        </w:rPr>
+        <w:t>pom.xml</w:t>
+      </w:r>
+    </w:p>
+    <w:p>
+      <w:pPr>
+        <w:pStyle w:val="ListParagraph"/>
+        <w:ind w:left="1440"/>
+        <w:rPr>
+          <w:rStyle w:val="Hyperlink"/>
+          <w:color w:val="auto"/>
+          <w:u w:val="none"/>
+        </w:rPr>
+      </w:pPr>
+      <w:hyperlink r:id="rId19" w:history="1">
+        <w:r>
+          <w:rPr>
+            <w:rStyle w:val="Hyperlink"/>
+          </w:rPr>
+          <w:t>https://mvnrepository.com/artifact/com.mysql/mysql-connector-j</w:t>
+        </w:r>
+      </w:hyperlink>
+    </w:p>
+    <w:p>
+      <w:pPr>
+        <w:pStyle w:val="ListParagraph"/>
+        <w:ind w:left="1440"/>
+        <w:rPr>
+          <w:rStyle w:val="Hyperlink"/>
+          <w:color w:val="auto"/>
+          <w:u w:val="none"/>
+        </w:rPr>
+      </w:pPr>
+    </w:p>
+    <w:p>
+      <w:pPr>
+        <w:pStyle w:val="ListParagraph"/>
+        <w:ind w:left="1440"/>
+        <w:rPr>
+          <w:rStyle w:val="Hyperlink"/>
+          <w:color w:val="auto"/>
+          <w:u w:val="none"/>
+        </w:rPr>
+      </w:pPr>
+      <w:r>
+        <w:rPr>
+          <w:rStyle w:val="Hyperlink"/>
+          <w:color w:val="auto"/>
+          <w:u w:val="none"/>
+        </w:rPr>
+        <w:t>get the content from any version and add it in pom.xml</w:t>
+      </w:r>
+    </w:p>
+    <w:p>
+      <w:pPr>
+        <w:pStyle w:val="ListParagraph"/>
+        <w:ind w:left="1440"/>
+        <w:rPr>
+          <w:rStyle w:val="Hyperlink"/>
+          <w:color w:val="auto"/>
+          <w:u w:val="none"/>
+        </w:rPr>
+      </w:pPr>
+      <w:r>
+        <w:rPr>
+          <w:rStyle w:val="Hyperlink"/>
+          <w:color w:val="auto"/>
+          <w:u w:val="none"/>
+        </w:rPr>
+        <w:t xml:space="preserve">Remove version from the </w:t>
+      </w:r>
+      <w:proofErr w:type="gramStart"/>
+      <w:r>
+        <w:rPr>
+          <w:rStyle w:val="Hyperlink"/>
+          <w:color w:val="auto"/>
+          <w:u w:val="none"/>
+        </w:rPr>
+        <w:t>content(</w:t>
+      </w:r>
+      <w:proofErr w:type="gramEnd"/>
+      <w:r>
+        <w:rPr>
+          <w:rStyle w:val="Hyperlink"/>
+          <w:color w:val="auto"/>
+          <w:u w:val="none"/>
+        </w:rPr>
+        <w:t>not required – if require any specific version , can use)</w:t>
+      </w:r>
+    </w:p>
+    <w:p/>
+    <w:p>
+      <w:pPr>
+        <w:pStyle w:val="ListParagraph"/>
+        <w:numPr>
+          <w:ilvl w:val="1"/>
+          <w:numId w:val="3"/>
+        </w:numPr>
+      </w:pPr>
+      <w:hyperlink r:id="rId20" w:history="1">
+        <w:r>
+          <w:rPr>
+            <w:rStyle w:val="Hyperlink"/>
+          </w:rPr>
+          <w:t>https://mvnrepository.com/artifact/org.springframework.boot/spring-boot-starter-data-jpa</w:t>
+        </w:r>
+      </w:hyperlink>
+    </w:p>
+    <w:p>
+      <w:pPr>
+        <w:pStyle w:val="ListParagraph"/>
+        <w:ind w:left="1440"/>
+      </w:pPr>
+    </w:p>
+    <w:p>
+      <w:pPr>
+        <w:pStyle w:val="ListParagraph"/>
+        <w:ind w:left="1440"/>
+      </w:pPr>
+      <w:r>
+        <w:t>Add content from this too in pom.xml</w:t>
+      </w:r>
+    </w:p>
+    <w:p/>
+    <w:p/>
+    <w:p>
+      <w:pPr>
+        <w:pStyle w:val="ListParagraph"/>
+        <w:numPr>
+          <w:ilvl w:val="0"/>
+          <w:numId w:val="3"/>
+        </w:numPr>
+        <w:rPr>
+          <w:rStyle w:val="Hyperlink"/>
+          <w:color w:val="auto"/>
+          <w:u w:val="none"/>
+        </w:rPr>
+      </w:pPr>
+      <w:r>
+        <w:rPr>
+          <w:rStyle w:val="Hyperlink"/>
+          <w:color w:val="auto"/>
+          <w:u w:val="none"/>
+        </w:rPr>
+        <w:t xml:space="preserve">Adding libraries for </w:t>
+      </w:r>
+      <w:proofErr w:type="spellStart"/>
+      <w:r>
+        <w:rPr>
+          <w:rStyle w:val="Hyperlink"/>
+          <w:color w:val="auto"/>
+          <w:u w:val="none"/>
+        </w:rPr>
+        <w:t>MySql</w:t>
+      </w:r>
+      <w:proofErr w:type="spellEnd"/>
+    </w:p>
+    <w:p>
+      <w:pPr>
+        <w:pStyle w:val="ListParagraph"/>
+        <w:numPr>
+          <w:ilvl w:val="1"/>
+          <w:numId w:val="3"/>
+        </w:numPr>
+        <w:rPr>
+          <w:rStyle w:val="Hyperlink"/>
+          <w:color w:val="auto"/>
+          <w:u w:val="none"/>
+        </w:rPr>
+      </w:pPr>
+      <w:proofErr w:type="spellStart"/>
+      <w:proofErr w:type="gramStart"/>
+      <w:r>
+        <w:rPr>
+          <w:rStyle w:val="Hyperlink"/>
+          <w:color w:val="auto"/>
+          <w:u w:val="none"/>
+        </w:rPr>
+        <w:t>application.properties</w:t>
+      </w:r>
+      <w:proofErr w:type="spellEnd"/>
+      <w:proofErr w:type="gramEnd"/>
+    </w:p>
+    <w:p>
+      <w:pPr>
+        <w:pStyle w:val="ListParagraph"/>
+        <w:ind w:left="1440"/>
+        <w:rPr>
+          <w:rStyle w:val="Hyperlink"/>
+          <w:color w:val="auto"/>
+          <w:u w:val="none"/>
+        </w:rPr>
+      </w:pPr>
+    </w:p>
+    <w:p>
+      <w:pPr>
+        <w:pStyle w:val="ListParagraph"/>
+        <w:ind w:left="1440"/>
+      </w:pPr>
+      <w:r>
         <w:drawing>
-          <wp:inline distT="0" distB="0" distL="0" distR="0" wp14:anchorId="3D4E9ED8" wp14:editId="3EB67BB7">
-            <wp:extent cx="5731510" cy="2065655"/>
-            <wp:effectExtent l="0" t="0" r="2540" b="0"/>
-            <wp:docPr id="959428076" name="Picture 1"/>
+          <wp:inline distT="0" distB="0" distL="0" distR="0" wp14:anchorId="22CA52B9" wp14:editId="46D44A9D">
+            <wp:extent cx="4591691" cy="1343212"/>
+            <wp:effectExtent l="0" t="0" r="0" b="9525"/>
+            <wp:docPr id="1719554124" name="Picture 1"/>
             <wp:cNvGraphicFramePr>
               <a:graphicFrameLocks xmlns:a="http://schemas.openxmlformats.org/drawingml/2006/main" noChangeAspect="1"/>
             </wp:cNvGraphicFramePr>
@@ -613,11 +1102,11 @@
               <a:graphicData uri="http://schemas.openxmlformats.org/drawingml/2006/picture">
                 <pic:pic xmlns:pic="http://schemas.openxmlformats.org/drawingml/2006/picture">
                   <pic:nvPicPr>
-                    <pic:cNvPr id="959428076" name=""/>
+                    <pic:cNvPr id="1719554124" name=""/>
                     <pic:cNvPicPr/>
                   </pic:nvPicPr>
                   <pic:blipFill>
-                    <a:blip r:embed="rId15"/>
+                    <a:blip r:embed="rId21"/>
                     <a:stretch>
                       <a:fillRect/>
                     </a:stretch>
@@ -625,7 +1114,7 @@
                   <pic:spPr>
                     <a:xfrm>
                       <a:off x="0" y="0"/>
-                      <a:ext cx="5731510" cy="2065655"/>
+                      <a:ext cx="4591691" cy="1343212"/>
                     </a:xfrm>
                     <a:prstGeom prst="rect">
                       <a:avLst/>
@@ -639,17 +1128,88 @@
       </w:r>
     </w:p>
     <w:p/>
-    <w:p/>
-    <w:p>
-      <w:r>
-        <w:rPr>
-          <w:noProof/>
+    <w:p>
+      <w:pPr>
+        <w:pStyle w:val="ListParagraph"/>
+        <w:numPr>
+          <w:ilvl w:val="0"/>
+          <w:numId w:val="3"/>
+        </w:numPr>
+        <w:rPr>
+          <w:rStyle w:val="Hyperlink"/>
+          <w:color w:val="auto"/>
+          <w:u w:val="none"/>
+        </w:rPr>
+      </w:pPr>
+      <w:r>
+        <w:rPr>
+          <w:rStyle w:val="Hyperlink"/>
+          <w:color w:val="auto"/>
+          <w:u w:val="none"/>
+        </w:rPr>
+        <w:t>Create database in</w:t>
+      </w:r>
+      <w:r>
+        <w:rPr>
+          <w:rStyle w:val="Hyperlink"/>
+          <w:color w:val="auto"/>
+          <w:u w:val="none"/>
+        </w:rPr>
+        <w:t xml:space="preserve"> </w:t>
+      </w:r>
+      <w:proofErr w:type="spellStart"/>
+      <w:r>
+        <w:rPr>
+          <w:rStyle w:val="Hyperlink"/>
+          <w:color w:val="auto"/>
+          <w:u w:val="none"/>
+        </w:rPr>
+        <w:t>MySql</w:t>
+      </w:r>
+      <w:proofErr w:type="spellEnd"/>
+    </w:p>
+    <w:p>
+      <w:pPr>
+        <w:pStyle w:val="ListParagraph"/>
+        <w:numPr>
+          <w:ilvl w:val="0"/>
+          <w:numId w:val="3"/>
+        </w:numPr>
+        <w:rPr>
+          <w:rStyle w:val="Hyperlink"/>
+          <w:color w:val="auto"/>
+          <w:u w:val="none"/>
+        </w:rPr>
+      </w:pPr>
+      <w:r>
+        <w:rPr>
+          <w:rStyle w:val="Hyperlink"/>
+          <w:color w:val="auto"/>
+          <w:u w:val="none"/>
+        </w:rPr>
+        <w:t>Addition of Entity class</w:t>
+      </w:r>
+    </w:p>
+    <w:p>
+      <w:pPr>
+        <w:pStyle w:val="ListParagraph"/>
+        <w:rPr>
+          <w:rStyle w:val="Hyperlink"/>
+          <w:color w:val="auto"/>
+          <w:u w:val="none"/>
+        </w:rPr>
+      </w:pPr>
+      <w:r>
+        <w:rPr>
+          <w:rStyle w:val="Hyperlink"/>
+          <w:color w:val="auto"/>
+          <w:u w:val="none"/>
         </w:rPr>
         <w:drawing>
-          <wp:inline distT="0" distB="0" distL="0" distR="0" wp14:anchorId="5DEEF58D" wp14:editId="10C1301A">
-            <wp:extent cx="5731510" cy="2005330"/>
-            <wp:effectExtent l="0" t="0" r="2540" b="0"/>
-            <wp:docPr id="523169893" name="Picture 1"/>
+          <wp:inline distT="0" distB="0" distL="0" distR="0" wp14:anchorId="7026AD72" wp14:editId="16D8F18B">
+            <wp:extent cx="3581900" cy="2019582"/>
+            <wp:effectExtent l="0" t="0" r="0" b="0"/>
+            <wp:docPr id="1076984425" name="Picture 1"/>
             <wp:cNvGraphicFramePr>
               <a:graphicFrameLocks xmlns:a="http://schemas.openxmlformats.org/drawingml/2006/main" noChangeAspect="1"/>
             </wp:cNvGraphicFramePr>
@@ -657,11 +1217,11 @@
               <a:graphicData uri="http://schemas.openxmlformats.org/drawingml/2006/picture">
                 <pic:pic xmlns:pic="http://schemas.openxmlformats.org/drawingml/2006/picture">
                   <pic:nvPicPr>
-                    <pic:cNvPr id="523169893" name=""/>
+                    <pic:cNvPr id="1076984425" name=""/>
                     <pic:cNvPicPr/>
                   </pic:nvPicPr>
                   <pic:blipFill>
-                    <a:blip r:embed="rId16"/>
+                    <a:blip r:embed="rId22"/>
                     <a:stretch>
                       <a:fillRect/>
                     </a:stretch>
@@ -669,7 +1229,7 @@
                   <pic:spPr>
                     <a:xfrm>
                       <a:off x="0" y="0"/>
-                      <a:ext cx="5731510" cy="2005330"/>
+                      <a:ext cx="3581900" cy="2019582"/>
                     </a:xfrm>
                     <a:prstGeom prst="rect">
                       <a:avLst/>
@@ -682,18 +1242,89 @@
         </w:drawing>
       </w:r>
     </w:p>
-    <w:p/>
-    <w:p>
-      <w:r>
-        <w:rPr>
-          <w:noProof/>
+    <w:p>
+      <w:pPr>
+        <w:pStyle w:val="ListParagraph"/>
+        <w:rPr>
+          <w:rStyle w:val="Hyperlink"/>
+          <w:color w:val="auto"/>
+          <w:u w:val="none"/>
+        </w:rPr>
+      </w:pPr>
+    </w:p>
+    <w:p>
+      <w:pPr>
+        <w:pStyle w:val="ListParagraph"/>
+        <w:rPr>
+          <w:rStyle w:val="Hyperlink"/>
+          <w:color w:val="auto"/>
+          <w:u w:val="none"/>
+        </w:rPr>
+      </w:pPr>
+    </w:p>
+    <w:p>
+      <w:pPr>
+        <w:pStyle w:val="ListParagraph"/>
+        <w:rPr>
+          <w:rStyle w:val="Hyperlink"/>
+          <w:color w:val="auto"/>
+          <w:u w:val="none"/>
+        </w:rPr>
+      </w:pPr>
+    </w:p>
+    <w:p>
+      <w:pPr>
+        <w:pStyle w:val="ListParagraph"/>
+        <w:rPr>
+          <w:rStyle w:val="Hyperlink"/>
+          <w:color w:val="auto"/>
+          <w:u w:val="none"/>
+        </w:rPr>
+      </w:pPr>
+    </w:p>
+    <w:p>
+      <w:pPr>
+        <w:pStyle w:val="ListParagraph"/>
+        <w:numPr>
+          <w:ilvl w:val="0"/>
+          <w:numId w:val="3"/>
+        </w:numPr>
+        <w:rPr>
+          <w:rStyle w:val="Hyperlink"/>
+          <w:color w:val="auto"/>
+          <w:u w:val="none"/>
+        </w:rPr>
+      </w:pPr>
+      <w:r>
+        <w:rPr>
+          <w:rStyle w:val="Hyperlink"/>
+          <w:color w:val="auto"/>
+          <w:u w:val="none"/>
         </w:rPr>
         <w:lastRenderedPageBreak/>
+        <w:t>Addition of repository interface</w:t>
+      </w:r>
+    </w:p>
+    <w:p>
+      <w:pPr>
+        <w:pStyle w:val="ListParagraph"/>
+        <w:rPr>
+          <w:rStyle w:val="Hyperlink"/>
+          <w:color w:val="auto"/>
+          <w:u w:val="none"/>
+        </w:rPr>
+      </w:pPr>
+      <w:r>
+        <w:rPr>
+          <w:rStyle w:val="Hyperlink"/>
+          <w:color w:val="auto"/>
+          <w:u w:val="none"/>
+        </w:rPr>
         <w:drawing>
-          <wp:inline distT="0" distB="0" distL="0" distR="0" wp14:anchorId="4EC896A1" wp14:editId="6D0BD578">
-            <wp:extent cx="5731510" cy="3005455"/>
-            <wp:effectExtent l="0" t="0" r="2540" b="4445"/>
-            <wp:docPr id="1739347633" name="Picture 1"/>
+          <wp:inline distT="0" distB="0" distL="0" distR="0" wp14:anchorId="526F6823" wp14:editId="16FAECC5">
+            <wp:extent cx="3610479" cy="1057423"/>
+            <wp:effectExtent l="0" t="0" r="0" b="9525"/>
+            <wp:docPr id="306647010" name="Picture 1"/>
             <wp:cNvGraphicFramePr>
               <a:graphicFrameLocks xmlns:a="http://schemas.openxmlformats.org/drawingml/2006/main" noChangeAspect="1"/>
             </wp:cNvGraphicFramePr>
@@ -701,11 +1332,11 @@
               <a:graphicData uri="http://schemas.openxmlformats.org/drawingml/2006/picture">
                 <pic:pic xmlns:pic="http://schemas.openxmlformats.org/drawingml/2006/picture">
                   <pic:nvPicPr>
-                    <pic:cNvPr id="1739347633" name=""/>
+                    <pic:cNvPr id="306647010" name=""/>
                     <pic:cNvPicPr/>
                   </pic:nvPicPr>
                   <pic:blipFill>
-                    <a:blip r:embed="rId17"/>
+                    <a:blip r:embed="rId23"/>
                     <a:stretch>
                       <a:fillRect/>
                     </a:stretch>
@@ -713,7 +1344,7 @@
                   <pic:spPr>
                     <a:xfrm>
                       <a:off x="0" y="0"/>
-                      <a:ext cx="5731510" cy="3005455"/>
+                      <a:ext cx="3610479" cy="1057423"/>
                     </a:xfrm>
                     <a:prstGeom prst="rect">
                       <a:avLst/>
@@ -727,53 +1358,242 @@
       </w:r>
     </w:p>
     <w:p>
-      <w:r>
-        <w:t>Create new file</w:t>
-      </w:r>
-    </w:p>
-    <w:p>
-      <w:r>
-        <w:rPr>
-          <w:noProof/>
-        </w:rPr>
-        <w:drawing>
-          <wp:inline distT="0" distB="0" distL="0" distR="0" wp14:anchorId="20621573" wp14:editId="6DDD9426">
-            <wp:extent cx="2305372" cy="1648055"/>
-            <wp:effectExtent l="0" t="0" r="0" b="9525"/>
-            <wp:docPr id="268825235" name="Picture 1"/>
-            <wp:cNvGraphicFramePr>
-              <a:graphicFrameLocks xmlns:a="http://schemas.openxmlformats.org/drawingml/2006/main" noChangeAspect="1"/>
-            </wp:cNvGraphicFramePr>
-            <a:graphic xmlns:a="http://schemas.openxmlformats.org/drawingml/2006/main">
-              <a:graphicData uri="http://schemas.openxmlformats.org/drawingml/2006/picture">
-                <pic:pic xmlns:pic="http://schemas.openxmlformats.org/drawingml/2006/picture">
-                  <pic:nvPicPr>
-                    <pic:cNvPr id="268825235" name=""/>
-                    <pic:cNvPicPr/>
-                  </pic:nvPicPr>
-                  <pic:blipFill>
-                    <a:blip r:embed="rId18"/>
-                    <a:stretch>
-                      <a:fillRect/>
-                    </a:stretch>
-                  </pic:blipFill>
-                  <pic:spPr>
-                    <a:xfrm>
-                      <a:off x="0" y="0"/>
-                      <a:ext cx="2305372" cy="1648055"/>
-                    </a:xfrm>
-                    <a:prstGeom prst="rect">
-                      <a:avLst/>
-                    </a:prstGeom>
-                  </pic:spPr>
-                </pic:pic>
-              </a:graphicData>
-            </a:graphic>
-          </wp:inline>
-        </w:drawing>
-      </w:r>
-    </w:p>
-    <w:p/>
+      <w:pPr>
+        <w:pStyle w:val="ListParagraph"/>
+        <w:rPr>
+          <w:rStyle w:val="Hyperlink"/>
+          <w:color w:val="auto"/>
+          <w:u w:val="none"/>
+        </w:rPr>
+      </w:pPr>
+    </w:p>
+    <w:p>
+      <w:pPr>
+        <w:pStyle w:val="ListParagraph"/>
+        <w:rPr>
+          <w:rStyle w:val="Hyperlink"/>
+          <w:color w:val="auto"/>
+          <w:u w:val="none"/>
+        </w:rPr>
+      </w:pPr>
+    </w:p>
+    <w:p>
+      <w:pPr>
+        <w:pStyle w:val="ListParagraph"/>
+        <w:numPr>
+          <w:ilvl w:val="0"/>
+          <w:numId w:val="3"/>
+        </w:numPr>
+        <w:rPr>
+          <w:rStyle w:val="Hyperlink"/>
+          <w:color w:val="auto"/>
+          <w:u w:val="none"/>
+        </w:rPr>
+      </w:pPr>
+      <w:r>
+        <w:rPr>
+          <w:rStyle w:val="Hyperlink"/>
+          <w:color w:val="auto"/>
+          <w:u w:val="none"/>
+        </w:rPr>
+        <w:t>Service Objects</w:t>
+      </w:r>
+    </w:p>
+    <w:p>
+      <w:pPr>
+        <w:pStyle w:val="ListParagraph"/>
+        <w:ind w:left="1440"/>
+        <w:jc w:val="both"/>
+      </w:pPr>
+      <w:r>
+        <w:t>Interface</w:t>
+      </w:r>
+    </w:p>
+    <w:p>
+      <w:pPr>
+        <w:pStyle w:val="ListParagraph"/>
+        <w:ind w:left="2160"/>
+        <w:jc w:val="both"/>
+      </w:pPr>
+      <w:r>
+        <w:t>package</w:t>
+      </w:r>
+    </w:p>
+    <w:p>
+      <w:pPr>
+        <w:pStyle w:val="ListParagraph"/>
+        <w:ind w:left="2160"/>
+        <w:jc w:val="both"/>
+      </w:pPr>
+      <w:r>
+        <w:tab/>
+      </w:r>
+      <w:proofErr w:type="spellStart"/>
+      <w:proofErr w:type="gramStart"/>
+      <w:r>
+        <w:t>com.greatlearning.ems.service</w:t>
+      </w:r>
+      <w:proofErr w:type="spellEnd"/>
+      <w:proofErr w:type="gramEnd"/>
+    </w:p>
+    <w:p>
+      <w:pPr>
+        <w:pStyle w:val="ListParagraph"/>
+        <w:ind w:left="2160"/>
+        <w:jc w:val="both"/>
+      </w:pPr>
+      <w:r>
+        <w:t>Class</w:t>
+      </w:r>
+    </w:p>
+    <w:p>
+      <w:pPr>
+        <w:pStyle w:val="ListParagraph"/>
+        <w:ind w:left="2160"/>
+        <w:jc w:val="both"/>
+      </w:pPr>
+      <w:r>
+        <w:tab/>
+      </w:r>
+      <w:proofErr w:type="spellStart"/>
+      <w:r>
+        <w:t>EmployeeService</w:t>
+      </w:r>
+      <w:proofErr w:type="spellEnd"/>
+    </w:p>
+    <w:p>
+      <w:pPr>
+        <w:pStyle w:val="ListParagraph"/>
+        <w:ind w:left="2160"/>
+        <w:jc w:val="both"/>
+      </w:pPr>
+      <w:r>
+        <w:t>Methods</w:t>
+      </w:r>
+    </w:p>
+    <w:p>
+      <w:pPr>
+        <w:pStyle w:val="ListParagraph"/>
+        <w:ind w:left="2160"/>
+        <w:jc w:val="both"/>
+      </w:pPr>
+      <w:r>
+        <w:tab/>
+      </w:r>
+      <w:proofErr w:type="spellStart"/>
+      <w:proofErr w:type="gramStart"/>
+      <w:r>
+        <w:t>listEmployees</w:t>
+      </w:r>
+      <w:proofErr w:type="spellEnd"/>
+      <w:r>
+        <w:t>(</w:t>
+      </w:r>
+      <w:proofErr w:type="gramEnd"/>
+      <w:r>
+        <w:t>)</w:t>
+      </w:r>
+    </w:p>
+    <w:p>
+      <w:pPr>
+        <w:pStyle w:val="ListParagraph"/>
+        <w:ind w:left="1440"/>
+        <w:jc w:val="both"/>
+      </w:pPr>
+      <w:r>
+        <w:t>Implementation</w:t>
+      </w:r>
+    </w:p>
+    <w:p>
+      <w:pPr>
+        <w:pStyle w:val="ListParagraph"/>
+        <w:ind w:left="1440"/>
+        <w:jc w:val="both"/>
+      </w:pPr>
+      <w:r>
+        <w:tab/>
+        <w:t>package</w:t>
+      </w:r>
+    </w:p>
+    <w:p>
+      <w:pPr>
+        <w:pStyle w:val="ListParagraph"/>
+        <w:ind w:left="2160" w:firstLine="720"/>
+        <w:jc w:val="both"/>
+      </w:pPr>
+      <w:proofErr w:type="spellStart"/>
+      <w:proofErr w:type="gramStart"/>
+      <w:r>
+        <w:t>com.greatlearning.ems.impl</w:t>
+      </w:r>
+      <w:proofErr w:type="spellEnd"/>
+      <w:proofErr w:type="gramEnd"/>
+    </w:p>
+    <w:p>
+      <w:pPr>
+        <w:pStyle w:val="ListParagraph"/>
+        <w:ind w:left="2160"/>
+        <w:jc w:val="both"/>
+      </w:pPr>
+      <w:r>
+        <w:t>Class</w:t>
+      </w:r>
+    </w:p>
+    <w:p>
+      <w:pPr>
+        <w:pStyle w:val="ListParagraph"/>
+        <w:ind w:left="2160"/>
+        <w:jc w:val="both"/>
+      </w:pPr>
+      <w:r>
+        <w:tab/>
+      </w:r>
+      <w:proofErr w:type="spellStart"/>
+      <w:r>
+        <w:t>EmployeeService</w:t>
+      </w:r>
+      <w:r>
+        <w:t>Impl</w:t>
+      </w:r>
+      <w:proofErr w:type="spellEnd"/>
+    </w:p>
+    <w:p>
+      <w:pPr>
+        <w:jc w:val="both"/>
+      </w:pPr>
+      <w:r>
+        <w:tab/>
+      </w:r>
+      <w:r>
+        <w:tab/>
+      </w:r>
+      <w:r>
+        <w:tab/>
+        <w:t>Methods</w:t>
+      </w:r>
+    </w:p>
+    <w:p>
+      <w:pPr>
+        <w:jc w:val="both"/>
+      </w:pPr>
+      <w:r>
+        <w:tab/>
+      </w:r>
+      <w:r>
+        <w:tab/>
+      </w:r>
+      <w:r>
+        <w:tab/>
+      </w:r>
+      <w:r>
+        <w:tab/>
+      </w:r>
+    </w:p>
+    <w:p>
+      <w:pPr>
+        <w:jc w:val="both"/>
+      </w:pPr>
+    </w:p>
     <w:sectPr>
       <w:pgSz w:w="11906" w:h="16838"/>
       <w:pgMar w:top="1440" w:right="1440" w:bottom="1440" w:left="1440" w:header="708" w:footer="708" w:gutter="0"/>
@@ -875,8 +1695,240 @@
       </w:pPr>
     </w:lvl>
   </w:abstractNum>
+  <w:abstractNum w:abstractNumId="1" w15:restartNumberingAfterBreak="0">
+    <w:nsid w:val="29DE69A1"/>
+    <w:multiLevelType w:val="hybridMultilevel"/>
+    <w:tmpl w:val="C9EC16E2"/>
+    <w:lvl w:ilvl="0" w:tplc="40090003">
+      <w:start w:val="1"/>
+      <w:numFmt w:val="bullet"/>
+      <w:lvlText w:val="o"/>
+      <w:lvlJc w:val="left"/>
+      <w:pPr>
+        <w:ind w:left="720" w:hanging="360"/>
+      </w:pPr>
+      <w:rPr>
+        <w:rFonts w:ascii="Courier New" w:hAnsi="Courier New" w:cs="Courier New" w:hint="default"/>
+      </w:rPr>
+    </w:lvl>
+    <w:lvl w:ilvl="1" w:tplc="40090003">
+      <w:start w:val="1"/>
+      <w:numFmt w:val="bullet"/>
+      <w:lvlText w:val="o"/>
+      <w:lvlJc w:val="left"/>
+      <w:pPr>
+        <w:ind w:left="1440" w:hanging="360"/>
+      </w:pPr>
+      <w:rPr>
+        <w:rFonts w:ascii="Courier New" w:hAnsi="Courier New" w:cs="Courier New" w:hint="default"/>
+      </w:rPr>
+    </w:lvl>
+    <w:lvl w:ilvl="2" w:tplc="40090005" w:tentative="1">
+      <w:start w:val="1"/>
+      <w:numFmt w:val="bullet"/>
+      <w:lvlText w:val=""/>
+      <w:lvlJc w:val="left"/>
+      <w:pPr>
+        <w:ind w:left="2160" w:hanging="360"/>
+      </w:pPr>
+      <w:rPr>
+        <w:rFonts w:ascii="Wingdings" w:hAnsi="Wingdings" w:hint="default"/>
+      </w:rPr>
+    </w:lvl>
+    <w:lvl w:ilvl="3" w:tplc="40090001" w:tentative="1">
+      <w:start w:val="1"/>
+      <w:numFmt w:val="bullet"/>
+      <w:lvlText w:val=""/>
+      <w:lvlJc w:val="left"/>
+      <w:pPr>
+        <w:ind w:left="2880" w:hanging="360"/>
+      </w:pPr>
+      <w:rPr>
+        <w:rFonts w:ascii="Symbol" w:hAnsi="Symbol" w:hint="default"/>
+      </w:rPr>
+    </w:lvl>
+    <w:lvl w:ilvl="4" w:tplc="40090003" w:tentative="1">
+      <w:start w:val="1"/>
+      <w:numFmt w:val="bullet"/>
+      <w:lvlText w:val="o"/>
+      <w:lvlJc w:val="left"/>
+      <w:pPr>
+        <w:ind w:left="3600" w:hanging="360"/>
+      </w:pPr>
+      <w:rPr>
+        <w:rFonts w:ascii="Courier New" w:hAnsi="Courier New" w:cs="Courier New" w:hint="default"/>
+      </w:rPr>
+    </w:lvl>
+    <w:lvl w:ilvl="5" w:tplc="40090005" w:tentative="1">
+      <w:start w:val="1"/>
+      <w:numFmt w:val="bullet"/>
+      <w:lvlText w:val=""/>
+      <w:lvlJc w:val="left"/>
+      <w:pPr>
+        <w:ind w:left="4320" w:hanging="360"/>
+      </w:pPr>
+      <w:rPr>
+        <w:rFonts w:ascii="Wingdings" w:hAnsi="Wingdings" w:hint="default"/>
+      </w:rPr>
+    </w:lvl>
+    <w:lvl w:ilvl="6" w:tplc="40090001" w:tentative="1">
+      <w:start w:val="1"/>
+      <w:numFmt w:val="bullet"/>
+      <w:lvlText w:val=""/>
+      <w:lvlJc w:val="left"/>
+      <w:pPr>
+        <w:ind w:left="5040" w:hanging="360"/>
+      </w:pPr>
+      <w:rPr>
+        <w:rFonts w:ascii="Symbol" w:hAnsi="Symbol" w:hint="default"/>
+      </w:rPr>
+    </w:lvl>
+    <w:lvl w:ilvl="7" w:tplc="40090003" w:tentative="1">
+      <w:start w:val="1"/>
+      <w:numFmt w:val="bullet"/>
+      <w:lvlText w:val="o"/>
+      <w:lvlJc w:val="left"/>
+      <w:pPr>
+        <w:ind w:left="5760" w:hanging="360"/>
+      </w:pPr>
+      <w:rPr>
+        <w:rFonts w:ascii="Courier New" w:hAnsi="Courier New" w:cs="Courier New" w:hint="default"/>
+      </w:rPr>
+    </w:lvl>
+    <w:lvl w:ilvl="8" w:tplc="40090005" w:tentative="1">
+      <w:start w:val="1"/>
+      <w:numFmt w:val="bullet"/>
+      <w:lvlText w:val=""/>
+      <w:lvlJc w:val="left"/>
+      <w:pPr>
+        <w:ind w:left="6480" w:hanging="360"/>
+      </w:pPr>
+      <w:rPr>
+        <w:rFonts w:ascii="Wingdings" w:hAnsi="Wingdings" w:hint="default"/>
+      </w:rPr>
+    </w:lvl>
+  </w:abstractNum>
+  <w:abstractNum w:abstractNumId="2" w15:restartNumberingAfterBreak="0">
+    <w:nsid w:val="3C2F1B9B"/>
+    <w:multiLevelType w:val="hybridMultilevel"/>
+    <w:tmpl w:val="E8EA2194"/>
+    <w:lvl w:ilvl="0" w:tplc="40090001">
+      <w:start w:val="1"/>
+      <w:numFmt w:val="bullet"/>
+      <w:lvlText w:val=""/>
+      <w:lvlJc w:val="left"/>
+      <w:pPr>
+        <w:ind w:left="720" w:hanging="360"/>
+      </w:pPr>
+      <w:rPr>
+        <w:rFonts w:ascii="Symbol" w:hAnsi="Symbol" w:hint="default"/>
+      </w:rPr>
+    </w:lvl>
+    <w:lvl w:ilvl="1" w:tplc="40090003">
+      <w:start w:val="1"/>
+      <w:numFmt w:val="bullet"/>
+      <w:lvlText w:val="o"/>
+      <w:lvlJc w:val="left"/>
+      <w:pPr>
+        <w:ind w:left="1440" w:hanging="360"/>
+      </w:pPr>
+      <w:rPr>
+        <w:rFonts w:ascii="Courier New" w:hAnsi="Courier New" w:cs="Courier New" w:hint="default"/>
+      </w:rPr>
+    </w:lvl>
+    <w:lvl w:ilvl="2" w:tplc="40090005" w:tentative="1">
+      <w:start w:val="1"/>
+      <w:numFmt w:val="bullet"/>
+      <w:lvlText w:val=""/>
+      <w:lvlJc w:val="left"/>
+      <w:pPr>
+        <w:ind w:left="2160" w:hanging="360"/>
+      </w:pPr>
+      <w:rPr>
+        <w:rFonts w:ascii="Wingdings" w:hAnsi="Wingdings" w:hint="default"/>
+      </w:rPr>
+    </w:lvl>
+    <w:lvl w:ilvl="3" w:tplc="40090001" w:tentative="1">
+      <w:start w:val="1"/>
+      <w:numFmt w:val="bullet"/>
+      <w:lvlText w:val=""/>
+      <w:lvlJc w:val="left"/>
+      <w:pPr>
+        <w:ind w:left="2880" w:hanging="360"/>
+      </w:pPr>
+      <w:rPr>
+        <w:rFonts w:ascii="Symbol" w:hAnsi="Symbol" w:hint="default"/>
+      </w:rPr>
+    </w:lvl>
+    <w:lvl w:ilvl="4" w:tplc="40090003" w:tentative="1">
+      <w:start w:val="1"/>
+      <w:numFmt w:val="bullet"/>
+      <w:lvlText w:val="o"/>
+      <w:lvlJc w:val="left"/>
+      <w:pPr>
+        <w:ind w:left="3600" w:hanging="360"/>
+      </w:pPr>
+      <w:rPr>
+        <w:rFonts w:ascii="Courier New" w:hAnsi="Courier New" w:cs="Courier New" w:hint="default"/>
+      </w:rPr>
+    </w:lvl>
+    <w:lvl w:ilvl="5" w:tplc="40090005" w:tentative="1">
+      <w:start w:val="1"/>
+      <w:numFmt w:val="bullet"/>
+      <w:lvlText w:val=""/>
+      <w:lvlJc w:val="left"/>
+      <w:pPr>
+        <w:ind w:left="4320" w:hanging="360"/>
+      </w:pPr>
+      <w:rPr>
+        <w:rFonts w:ascii="Wingdings" w:hAnsi="Wingdings" w:hint="default"/>
+      </w:rPr>
+    </w:lvl>
+    <w:lvl w:ilvl="6" w:tplc="40090001" w:tentative="1">
+      <w:start w:val="1"/>
+      <w:numFmt w:val="bullet"/>
+      <w:lvlText w:val=""/>
+      <w:lvlJc w:val="left"/>
+      <w:pPr>
+        <w:ind w:left="5040" w:hanging="360"/>
+      </w:pPr>
+      <w:rPr>
+        <w:rFonts w:ascii="Symbol" w:hAnsi="Symbol" w:hint="default"/>
+      </w:rPr>
+    </w:lvl>
+    <w:lvl w:ilvl="7" w:tplc="40090003" w:tentative="1">
+      <w:start w:val="1"/>
+      <w:numFmt w:val="bullet"/>
+      <w:lvlText w:val="o"/>
+      <w:lvlJc w:val="left"/>
+      <w:pPr>
+        <w:ind w:left="5760" w:hanging="360"/>
+      </w:pPr>
+      <w:rPr>
+        <w:rFonts w:ascii="Courier New" w:hAnsi="Courier New" w:cs="Courier New" w:hint="default"/>
+      </w:rPr>
+    </w:lvl>
+    <w:lvl w:ilvl="8" w:tplc="40090005" w:tentative="1">
+      <w:start w:val="1"/>
+      <w:numFmt w:val="bullet"/>
+      <w:lvlText w:val=""/>
+      <w:lvlJc w:val="left"/>
+      <w:pPr>
+        <w:ind w:left="6480" w:hanging="360"/>
+      </w:pPr>
+      <w:rPr>
+        <w:rFonts w:ascii="Wingdings" w:hAnsi="Wingdings" w:hint="default"/>
+      </w:rPr>
+    </w:lvl>
+  </w:abstractNum>
   <w:num w:numId="1" w16cid:durableId="1536235134">
     <w:abstractNumId w:val="0"/>
+  </w:num>
+  <w:num w:numId="2" w16cid:durableId="674648574">
+    <w:abstractNumId w:val="2"/>
+  </w:num>
+  <w:num w:numId="3" w16cid:durableId="1285576970">
+    <w:abstractNumId w:val="1"/>
   </w:num>
 </w:numbering>
 </file>

</xml_diff>

<commit_message>
dyanmic page is displayed now
</commit_message>
<xml_diff>
--- a/Employee Management Application.docx
+++ b/Employee Management Application.docx
@@ -232,12 +232,10 @@
         </w:numPr>
       </w:pPr>
       <w:proofErr w:type="spellStart"/>
-      <w:proofErr w:type="gramStart"/>
       <w:r>
         <w:t>application.properties</w:t>
       </w:r>
       <w:proofErr w:type="spellEnd"/>
-      <w:proofErr w:type="gramEnd"/>
     </w:p>
     <w:p>
       <w:pPr>
@@ -260,12 +258,10 @@
         </w:numPr>
       </w:pPr>
       <w:proofErr w:type="spellStart"/>
-      <w:proofErr w:type="gramStart"/>
       <w:r>
         <w:t>application.properties</w:t>
       </w:r>
       <w:proofErr w:type="spellEnd"/>
-      <w:proofErr w:type="gramEnd"/>
     </w:p>
     <w:p>
       <w:pPr>
@@ -288,13 +284,8 @@
         </w:numPr>
       </w:pPr>
       <w:proofErr w:type="spellStart"/>
-      <w:proofErr w:type="gramStart"/>
-      <w:r>
-        <w:t>com.greatlearning.ems.controller</w:t>
-      </w:r>
-      <w:proofErr w:type="gramEnd"/>
-      <w:r>
-        <w:t>.WelcomeController</w:t>
+      <w:r>
+        <w:t>com.greatlearning.ems.controller.WelcomeController</w:t>
       </w:r>
       <w:proofErr w:type="spellEnd"/>
     </w:p>
@@ -339,17 +330,12 @@
         <w:t xml:space="preserve">Application </w:t>
       </w:r>
       <w:proofErr w:type="spellStart"/>
-      <w:proofErr w:type="gramStart"/>
       <w:r>
         <w:t>url</w:t>
       </w:r>
       <w:proofErr w:type="spellEnd"/>
       <w:r>
-        <w:t xml:space="preserve"> :</w:t>
-      </w:r>
-      <w:proofErr w:type="gramEnd"/>
-      <w:r>
-        <w:t xml:space="preserve"> </w:t>
+        <w:t xml:space="preserve"> : </w:t>
       </w:r>
       <w:hyperlink r:id="rId10" w:history="1">
         <w:r>
@@ -418,12 +404,10 @@
         <w:t xml:space="preserve">Change in </w:t>
       </w:r>
       <w:proofErr w:type="spellStart"/>
-      <w:proofErr w:type="gramStart"/>
       <w:r>
         <w:t>application.properties</w:t>
       </w:r>
       <w:proofErr w:type="spellEnd"/>
-      <w:proofErr w:type="gramEnd"/>
     </w:p>
     <w:p/>
     <w:p>
@@ -762,15 +746,7 @@
           <w:color w:val="auto"/>
           <w:u w:val="none"/>
         </w:rPr>
-        <w:t xml:space="preserve">Add </w:t>
-      </w:r>
-      <w:r>
-        <w:rPr>
-          <w:rStyle w:val="Hyperlink"/>
-          <w:color w:val="auto"/>
-          <w:u w:val="none"/>
-        </w:rPr>
-        <w:t>content to html page and then</w:t>
+        <w:t>Add content to html page and then</w:t>
       </w:r>
     </w:p>
     <w:p/>
@@ -830,11 +806,17 @@
       <w:pPr>
         <w:rPr>
           <w:rStyle w:val="Hyperlink"/>
-        </w:rPr>
-      </w:pPr>
-      <w:r>
-        <w:rPr>
-          <w:rStyle w:val="Hyperlink"/>
+          <w:rFonts w:ascii="Times New Roman" w:hAnsi="Times New Roman" w:cs="Times New Roman"/>
+          <w:sz w:val="40"/>
+          <w:szCs w:val="40"/>
+        </w:rPr>
+      </w:pPr>
+      <w:r>
+        <w:rPr>
+          <w:rStyle w:val="Hyperlink"/>
+          <w:rFonts w:ascii="Times New Roman" w:hAnsi="Times New Roman" w:cs="Times New Roman"/>
+          <w:sz w:val="40"/>
+          <w:szCs w:val="40"/>
         </w:rPr>
         <w:lastRenderedPageBreak/>
         <w:t>Backend</w:t>
@@ -845,7 +827,7 @@
         <w:pStyle w:val="ListParagraph"/>
         <w:numPr>
           <w:ilvl w:val="0"/>
-          <w:numId w:val="3"/>
+          <w:numId w:val="11"/>
         </w:numPr>
         <w:rPr>
           <w:rStyle w:val="Hyperlink"/>
@@ -959,25 +941,7 @@
           <w:color w:val="auto"/>
           <w:u w:val="none"/>
         </w:rPr>
-        <w:t xml:space="preserve">Remove version from the </w:t>
-      </w:r>
-      <w:proofErr w:type="gramStart"/>
-      <w:r>
-        <w:rPr>
-          <w:rStyle w:val="Hyperlink"/>
-          <w:color w:val="auto"/>
-          <w:u w:val="none"/>
-        </w:rPr>
-        <w:t>content(</w:t>
-      </w:r>
-      <w:proofErr w:type="gramEnd"/>
-      <w:r>
-        <w:rPr>
-          <w:rStyle w:val="Hyperlink"/>
-          <w:color w:val="auto"/>
-          <w:u w:val="none"/>
-        </w:rPr>
-        <w:t>not required – if require any specific version , can use)</w:t>
+        <w:t>Remove version from the content(not required – if require any specific version , can use)</w:t>
       </w:r>
     </w:p>
     <w:p/>
@@ -1020,7 +984,7 @@
         <w:pStyle w:val="ListParagraph"/>
         <w:numPr>
           <w:ilvl w:val="0"/>
-          <w:numId w:val="3"/>
+          <w:numId w:val="10"/>
         </w:numPr>
         <w:rPr>
           <w:rStyle w:val="Hyperlink"/>
@@ -1061,7 +1025,6 @@
         </w:rPr>
       </w:pPr>
       <w:proofErr w:type="spellStart"/>
-      <w:proofErr w:type="gramStart"/>
       <w:r>
         <w:rPr>
           <w:rStyle w:val="Hyperlink"/>
@@ -1071,7 +1034,6 @@
         <w:t>application.properties</w:t>
       </w:r>
       <w:proofErr w:type="spellEnd"/>
-      <w:proofErr w:type="gramEnd"/>
     </w:p>
     <w:p>
       <w:pPr>
@@ -1090,6 +1052,9 @@
         <w:ind w:left="1440"/>
       </w:pPr>
       <w:r>
+        <w:rPr>
+          <w:noProof/>
+        </w:rPr>
         <w:drawing>
           <wp:inline distT="0" distB="0" distL="0" distR="0" wp14:anchorId="22CA52B9" wp14:editId="46D44A9D">
             <wp:extent cx="4591691" cy="1343212"/>
@@ -1127,13 +1092,65 @@
         </w:drawing>
       </w:r>
     </w:p>
+    <w:p>
+      <w:pPr>
+        <w:pStyle w:val="ListParagraph"/>
+        <w:ind w:left="1440"/>
+      </w:pPr>
+    </w:p>
+    <w:p>
+      <w:pPr>
+        <w:pStyle w:val="ListParagraph"/>
+        <w:ind w:left="1440"/>
+      </w:pPr>
+      <w:r>
+        <w:rPr>
+          <w:noProof/>
+        </w:rPr>
+        <w:drawing>
+          <wp:inline distT="0" distB="0" distL="0" distR="0" wp14:anchorId="3D7E5FE9" wp14:editId="34323D4B">
+            <wp:extent cx="4877481" cy="1295581"/>
+            <wp:effectExtent l="0" t="0" r="0" b="0"/>
+            <wp:docPr id="1632121718" name="Picture 1"/>
+            <wp:cNvGraphicFramePr>
+              <a:graphicFrameLocks xmlns:a="http://schemas.openxmlformats.org/drawingml/2006/main" noChangeAspect="1"/>
+            </wp:cNvGraphicFramePr>
+            <a:graphic xmlns:a="http://schemas.openxmlformats.org/drawingml/2006/main">
+              <a:graphicData uri="http://schemas.openxmlformats.org/drawingml/2006/picture">
+                <pic:pic xmlns:pic="http://schemas.openxmlformats.org/drawingml/2006/picture">
+                  <pic:nvPicPr>
+                    <pic:cNvPr id="1632121718" name=""/>
+                    <pic:cNvPicPr/>
+                  </pic:nvPicPr>
+                  <pic:blipFill>
+                    <a:blip r:embed="rId22"/>
+                    <a:stretch>
+                      <a:fillRect/>
+                    </a:stretch>
+                  </pic:blipFill>
+                  <pic:spPr>
+                    <a:xfrm>
+                      <a:off x="0" y="0"/>
+                      <a:ext cx="4877481" cy="1295581"/>
+                    </a:xfrm>
+                    <a:prstGeom prst="rect">
+                      <a:avLst/>
+                    </a:prstGeom>
+                  </pic:spPr>
+                </pic:pic>
+              </a:graphicData>
+            </a:graphic>
+          </wp:inline>
+        </w:drawing>
+      </w:r>
+    </w:p>
     <w:p/>
     <w:p>
       <w:pPr>
         <w:pStyle w:val="ListParagraph"/>
         <w:numPr>
           <w:ilvl w:val="0"/>
-          <w:numId w:val="3"/>
+          <w:numId w:val="9"/>
         </w:numPr>
         <w:rPr>
           <w:rStyle w:val="Hyperlink"/>
@@ -1170,10 +1187,55 @@
     </w:p>
     <w:p>
       <w:pPr>
+        <w:rPr>
+          <w:rStyle w:val="Hyperlink"/>
+          <w:color w:val="auto"/>
+          <w:u w:val="none"/>
+        </w:rPr>
+      </w:pPr>
+    </w:p>
+    <w:p>
+      <w:pPr>
+        <w:rPr>
+          <w:rStyle w:val="Hyperlink"/>
+          <w:color w:val="auto"/>
+          <w:u w:val="none"/>
+        </w:rPr>
+      </w:pPr>
+    </w:p>
+    <w:p>
+      <w:pPr>
+        <w:rPr>
+          <w:rStyle w:val="Hyperlink"/>
+          <w:color w:val="auto"/>
+          <w:u w:val="none"/>
+        </w:rPr>
+      </w:pPr>
+    </w:p>
+    <w:p>
+      <w:pPr>
+        <w:rPr>
+          <w:rStyle w:val="Hyperlink"/>
+          <w:color w:val="auto"/>
+          <w:u w:val="none"/>
+        </w:rPr>
+      </w:pPr>
+    </w:p>
+    <w:p>
+      <w:pPr>
+        <w:rPr>
+          <w:rStyle w:val="Hyperlink"/>
+          <w:color w:val="auto"/>
+          <w:u w:val="none"/>
+        </w:rPr>
+      </w:pPr>
+    </w:p>
+    <w:p>
+      <w:pPr>
         <w:pStyle w:val="ListParagraph"/>
         <w:numPr>
           <w:ilvl w:val="0"/>
-          <w:numId w:val="3"/>
+          <w:numId w:val="8"/>
         </w:numPr>
         <w:rPr>
           <w:rStyle w:val="Hyperlink"/>
@@ -1202,6 +1264,7 @@
       <w:r>
         <w:rPr>
           <w:rStyle w:val="Hyperlink"/>
+          <w:noProof/>
           <w:color w:val="auto"/>
           <w:u w:val="none"/>
         </w:rPr>
@@ -1221,7 +1284,7 @@
                     <pic:cNvPicPr/>
                   </pic:nvPicPr>
                   <pic:blipFill>
-                    <a:blip r:embed="rId22"/>
+                    <a:blip r:embed="rId23"/>
                     <a:stretch>
                       <a:fillRect/>
                     </a:stretch>
@@ -1287,7 +1350,7 @@
         <w:pStyle w:val="ListParagraph"/>
         <w:numPr>
           <w:ilvl w:val="0"/>
-          <w:numId w:val="3"/>
+          <w:numId w:val="7"/>
         </w:numPr>
         <w:rPr>
           <w:rStyle w:val="Hyperlink"/>
@@ -1301,7 +1364,6 @@
           <w:color w:val="auto"/>
           <w:u w:val="none"/>
         </w:rPr>
-        <w:lastRenderedPageBreak/>
         <w:t>Addition of repository interface</w:t>
       </w:r>
     </w:p>
@@ -1317,6 +1379,7 @@
       <w:r>
         <w:rPr>
           <w:rStyle w:val="Hyperlink"/>
+          <w:noProof/>
           <w:color w:val="auto"/>
           <w:u w:val="none"/>
         </w:rPr>
@@ -1336,7 +1399,7 @@
                     <pic:cNvPicPr/>
                   </pic:nvPicPr>
                   <pic:blipFill>
-                    <a:blip r:embed="rId23"/>
+                    <a:blip r:embed="rId24"/>
                     <a:stretch>
                       <a:fillRect/>
                     </a:stretch>
@@ -1382,7 +1445,7 @@
         <w:pStyle w:val="ListParagraph"/>
         <w:numPr>
           <w:ilvl w:val="0"/>
-          <w:numId w:val="3"/>
+          <w:numId w:val="6"/>
         </w:numPr>
         <w:rPr>
           <w:rStyle w:val="Hyperlink"/>
@@ -1429,12 +1492,10 @@
         <w:tab/>
       </w:r>
       <w:proofErr w:type="spellStart"/>
-      <w:proofErr w:type="gramStart"/>
       <w:r>
         <w:t>com.greatlearning.ems.service</w:t>
       </w:r>
       <w:proofErr w:type="spellEnd"/>
-      <w:proofErr w:type="gramEnd"/>
     </w:p>
     <w:p>
       <w:pPr>
@@ -1481,17 +1542,12 @@
         <w:tab/>
       </w:r>
       <w:proofErr w:type="spellStart"/>
-      <w:proofErr w:type="gramStart"/>
       <w:r>
         <w:t>listEmployees</w:t>
       </w:r>
       <w:proofErr w:type="spellEnd"/>
       <w:r>
-        <w:t>(</w:t>
-      </w:r>
-      <w:proofErr w:type="gramEnd"/>
-      <w:r>
-        <w:t>)</w:t>
+        <w:t>()</w:t>
       </w:r>
     </w:p>
     <w:p>
@@ -1522,12 +1578,10 @@
         <w:jc w:val="both"/>
       </w:pPr>
       <w:proofErr w:type="spellStart"/>
-      <w:proofErr w:type="gramStart"/>
       <w:r>
         <w:t>com.greatlearning.ems.impl</w:t>
       </w:r>
       <w:proofErr w:type="spellEnd"/>
-      <w:proofErr w:type="gramEnd"/>
     </w:p>
     <w:p>
       <w:pPr>
@@ -1550,10 +1604,7 @@
       </w:r>
       <w:proofErr w:type="spellStart"/>
       <w:r>
-        <w:t>EmployeeService</w:t>
-      </w:r>
-      <w:r>
-        <w:t>Impl</w:t>
+        <w:t>EmployeeServiceImpl</w:t>
       </w:r>
       <w:proofErr w:type="spellEnd"/>
     </w:p>
@@ -1588,6 +1639,732 @@
       <w:r>
         <w:tab/>
       </w:r>
+      <w:proofErr w:type="spellStart"/>
+      <w:r>
+        <w:t>listEmployees</w:t>
+      </w:r>
+      <w:proofErr w:type="spellEnd"/>
+      <w:r>
+        <w:t>()</w:t>
+      </w:r>
+    </w:p>
+    <w:p>
+      <w:pPr>
+        <w:pStyle w:val="ListParagraph"/>
+        <w:numPr>
+          <w:ilvl w:val="0"/>
+          <w:numId w:val="4"/>
+        </w:numPr>
+        <w:jc w:val="both"/>
+      </w:pPr>
+      <w:r>
+        <w:t>Controller</w:t>
+      </w:r>
+    </w:p>
+    <w:p>
+      <w:pPr>
+        <w:pStyle w:val="ListParagraph"/>
+        <w:numPr>
+          <w:ilvl w:val="0"/>
+          <w:numId w:val="5"/>
+        </w:numPr>
+        <w:jc w:val="both"/>
+      </w:pPr>
+      <w:r>
+        <w:t>Creation of following controller class</w:t>
+      </w:r>
+    </w:p>
+    <w:p>
+      <w:pPr>
+        <w:pStyle w:val="ListParagraph"/>
+        <w:ind w:left="2160"/>
+        <w:jc w:val="both"/>
+      </w:pPr>
+      <w:proofErr w:type="spellStart"/>
+      <w:r>
+        <w:t>com.greatlearning.ems.controller.EmployeeController</w:t>
+      </w:r>
+      <w:proofErr w:type="spellEnd"/>
+    </w:p>
+    <w:p>
+      <w:pPr>
+        <w:jc w:val="both"/>
+      </w:pPr>
+    </w:p>
+    <w:p>
+      <w:pPr>
+        <w:jc w:val="both"/>
+      </w:pPr>
+    </w:p>
+    <w:p>
+      <w:pPr>
+        <w:jc w:val="both"/>
+        <w:rPr>
+          <w:rFonts w:ascii="Times New Roman" w:hAnsi="Times New Roman" w:cs="Times New Roman"/>
+          <w:b/>
+          <w:bCs/>
+          <w:color w:val="4472C4" w:themeColor="accent1"/>
+          <w:sz w:val="32"/>
+          <w:szCs w:val="32"/>
+          <w:u w:val="single"/>
+        </w:rPr>
+      </w:pPr>
+      <w:r>
+        <w:rPr>
+          <w:rFonts w:ascii="Times New Roman" w:hAnsi="Times New Roman" w:cs="Times New Roman"/>
+          <w:b/>
+          <w:bCs/>
+          <w:color w:val="4472C4" w:themeColor="accent1"/>
+          <w:sz w:val="32"/>
+          <w:szCs w:val="32"/>
+          <w:u w:val="single"/>
+        </w:rPr>
+        <w:t>Frontend</w:t>
+      </w:r>
+    </w:p>
+    <w:p>
+      <w:pPr>
+        <w:jc w:val="both"/>
+      </w:pPr>
+    </w:p>
+    <w:p>
+      <w:pPr>
+        <w:jc w:val="both"/>
+      </w:pPr>
+      <w:hyperlink r:id="rId25" w:history="1">
+        <w:r>
+          <w:rPr>
+            <w:rStyle w:val="Hyperlink"/>
+          </w:rPr>
+          <w:t>http://localhost:5555/ems/employees/list</w:t>
+        </w:r>
+      </w:hyperlink>
+    </w:p>
+    <w:p>
+      <w:pPr>
+        <w:jc w:val="both"/>
+      </w:pPr>
+      <w:r>
+        <w:t>Creation of Html file</w:t>
+      </w:r>
+    </w:p>
+    <w:p>
+      <w:pPr>
+        <w:jc w:val="both"/>
+      </w:pPr>
+    </w:p>
+    <w:p>
+      <w:pPr>
+        <w:jc w:val="both"/>
+      </w:pPr>
+      <w:r>
+        <w:t>SELECT * FROM `</w:t>
+      </w:r>
+      <w:proofErr w:type="spellStart"/>
+      <w:r>
+        <w:t>gl-ems</w:t>
+      </w:r>
+      <w:proofErr w:type="spellEnd"/>
+      <w:r>
+        <w:t>`.employees;</w:t>
+      </w:r>
+    </w:p>
+    <w:p>
+      <w:pPr>
+        <w:jc w:val="both"/>
+      </w:pPr>
+      <w:r>
+        <w:t>delete from employees where id=1;</w:t>
+      </w:r>
+    </w:p>
+    <w:p>
+      <w:pPr>
+        <w:jc w:val="both"/>
+      </w:pPr>
+      <w:r>
+        <w:t>deleting as by default it will create a row</w:t>
+      </w:r>
+    </w:p>
+    <w:p>
+      <w:pPr>
+        <w:jc w:val="both"/>
+      </w:pPr>
+    </w:p>
+    <w:p>
+      <w:pPr>
+        <w:jc w:val="both"/>
+      </w:pPr>
+    </w:p>
+    <w:p>
+      <w:pPr>
+        <w:jc w:val="both"/>
+      </w:pPr>
+    </w:p>
+    <w:p>
+      <w:pPr>
+        <w:jc w:val="both"/>
+      </w:pPr>
+    </w:p>
+    <w:p>
+      <w:pPr>
+        <w:jc w:val="both"/>
+      </w:pPr>
+    </w:p>
+    <w:p>
+      <w:pPr>
+        <w:jc w:val="both"/>
+      </w:pPr>
+    </w:p>
+    <w:p>
+      <w:pPr>
+        <w:jc w:val="center"/>
+        <w:rPr>
+          <w:rFonts w:ascii="Times New Roman" w:hAnsi="Times New Roman" w:cs="Times New Roman"/>
+          <w:b/>
+          <w:bCs/>
+          <w:sz w:val="36"/>
+          <w:szCs w:val="36"/>
+          <w:u w:val="single"/>
+        </w:rPr>
+      </w:pPr>
+      <w:r>
+        <w:rPr>
+          <w:rFonts w:ascii="Times New Roman" w:hAnsi="Times New Roman" w:cs="Times New Roman"/>
+          <w:b/>
+          <w:bCs/>
+          <w:sz w:val="36"/>
+          <w:szCs w:val="36"/>
+          <w:u w:val="single"/>
+        </w:rPr>
+        <w:t>Fix</w:t>
+      </w:r>
+    </w:p>
+    <w:p>
+      <w:pPr>
+        <w:jc w:val="both"/>
+        <w:rPr>
+          <w:rFonts w:ascii="Times New Roman" w:hAnsi="Times New Roman" w:cs="Times New Roman"/>
+          <w:b/>
+          <w:bCs/>
+          <w:sz w:val="36"/>
+          <w:szCs w:val="36"/>
+          <w:u w:val="single"/>
+        </w:rPr>
+      </w:pPr>
+    </w:p>
+    <w:p>
+      <w:pPr>
+        <w:jc w:val="both"/>
+        <w:rPr>
+          <w:color w:val="ED0000"/>
+        </w:rPr>
+      </w:pPr>
+      <w:r>
+        <w:rPr>
+          <w:color w:val="ED0000"/>
+        </w:rPr>
+        <w:t xml:space="preserve">org.springframework.boot.test.autoconfigure.properties.PropertyMappingContextCustomizer@0, org.springframework.boot.test.autoconfigure.web.servlet.WebDriverContextCustomizer@53de625d, org.springframework.boot.test.context.SpringBootTestAnnotation@1c0fc7f7], </w:t>
+      </w:r>
+      <w:proofErr w:type="spellStart"/>
+      <w:r>
+        <w:rPr>
+          <w:color w:val="ED0000"/>
+        </w:rPr>
+        <w:t>resourceBasePath</w:t>
+      </w:r>
+      <w:proofErr w:type="spellEnd"/>
+      <w:r>
+        <w:rPr>
+          <w:color w:val="ED0000"/>
+        </w:rPr>
+        <w:t xml:space="preserve"> = "</w:t>
+      </w:r>
+      <w:proofErr w:type="spellStart"/>
+      <w:r>
+        <w:rPr>
+          <w:color w:val="ED0000"/>
+        </w:rPr>
+        <w:t>src</w:t>
+      </w:r>
+      <w:proofErr w:type="spellEnd"/>
+      <w:r>
+        <w:rPr>
+          <w:color w:val="ED0000"/>
+        </w:rPr>
+        <w:t xml:space="preserve">/main/webapp", </w:t>
+      </w:r>
+      <w:proofErr w:type="spellStart"/>
+      <w:r>
+        <w:rPr>
+          <w:color w:val="ED0000"/>
+        </w:rPr>
+        <w:t>contextLoader</w:t>
+      </w:r>
+      <w:proofErr w:type="spellEnd"/>
+      <w:r>
+        <w:rPr>
+          <w:color w:val="ED0000"/>
+        </w:rPr>
+        <w:t xml:space="preserve"> = </w:t>
+      </w:r>
+      <w:proofErr w:type="spellStart"/>
+      <w:r>
+        <w:rPr>
+          <w:color w:val="ED0000"/>
+        </w:rPr>
+        <w:t>org.springframework.boot.test.context.SpringBootContextLoader</w:t>
+      </w:r>
+      <w:proofErr w:type="spellEnd"/>
+      <w:r>
+        <w:rPr>
+          <w:color w:val="ED0000"/>
+        </w:rPr>
+        <w:t>, parent = null][m</w:t>
+      </w:r>
+    </w:p>
+    <w:p>
+      <w:pPr>
+        <w:jc w:val="both"/>
+        <w:rPr>
+          <w:color w:val="ED0000"/>
+        </w:rPr>
+      </w:pPr>
+      <w:r>
+        <w:rPr>
+          <w:color w:val="ED0000"/>
+        </w:rPr>
+        <w:t xml:space="preserve">[INFO] </w:t>
+      </w:r>
+    </w:p>
+    <w:p>
+      <w:pPr>
+        <w:jc w:val="both"/>
+        <w:rPr>
+          <w:color w:val="ED0000"/>
+        </w:rPr>
+      </w:pPr>
+      <w:r>
+        <w:rPr>
+          <w:color w:val="ED0000"/>
+        </w:rPr>
+        <w:t>[ERROR] [1;31mTests run: 1, Failures: 0, Errors: 1, Skipped: 0[m</w:t>
+      </w:r>
+    </w:p>
+    <w:p>
+      <w:pPr>
+        <w:jc w:val="both"/>
+        <w:rPr>
+          <w:color w:val="ED0000"/>
+        </w:rPr>
+      </w:pPr>
+      <w:r>
+        <w:rPr>
+          <w:color w:val="ED0000"/>
+        </w:rPr>
+        <w:t xml:space="preserve">[INFO] </w:t>
+      </w:r>
+    </w:p>
+    <w:p>
+      <w:pPr>
+        <w:jc w:val="both"/>
+        <w:rPr>
+          <w:color w:val="ED0000"/>
+        </w:rPr>
+      </w:pPr>
+      <w:r>
+        <w:rPr>
+          <w:color w:val="ED0000"/>
+        </w:rPr>
+        <w:t>[INFO] [1m------------------------------------------------------------------------[m</w:t>
+      </w:r>
+    </w:p>
+    <w:p>
+      <w:pPr>
+        <w:jc w:val="both"/>
+        <w:rPr>
+          <w:color w:val="ED0000"/>
+        </w:rPr>
+      </w:pPr>
+      <w:r>
+        <w:rPr>
+          <w:color w:val="ED0000"/>
+        </w:rPr>
+        <w:t>[INFO] [1;31mBUILD FAILURE[m</w:t>
+      </w:r>
+    </w:p>
+    <w:p>
+      <w:pPr>
+        <w:jc w:val="both"/>
+        <w:rPr>
+          <w:color w:val="ED0000"/>
+        </w:rPr>
+      </w:pPr>
+      <w:r>
+        <w:rPr>
+          <w:color w:val="ED0000"/>
+        </w:rPr>
+        <w:t>[INFO] [1m------------------------------------------------------------------------[m</w:t>
+      </w:r>
+    </w:p>
+    <w:p>
+      <w:pPr>
+        <w:jc w:val="both"/>
+        <w:rPr>
+          <w:color w:val="ED0000"/>
+        </w:rPr>
+      </w:pPr>
+      <w:r>
+        <w:rPr>
+          <w:color w:val="ED0000"/>
+        </w:rPr>
+        <w:t>[INFO] Total time:  7.098 s</w:t>
+      </w:r>
+    </w:p>
+    <w:p>
+      <w:pPr>
+        <w:jc w:val="both"/>
+        <w:rPr>
+          <w:color w:val="ED0000"/>
+        </w:rPr>
+      </w:pPr>
+      <w:r>
+        <w:rPr>
+          <w:color w:val="ED0000"/>
+        </w:rPr>
+        <w:t>[INFO] Finished at: 2024-05-01T12:50:04+05:30</w:t>
+      </w:r>
+    </w:p>
+    <w:p>
+      <w:pPr>
+        <w:jc w:val="both"/>
+        <w:rPr>
+          <w:color w:val="ED0000"/>
+        </w:rPr>
+      </w:pPr>
+      <w:r>
+        <w:rPr>
+          <w:color w:val="ED0000"/>
+        </w:rPr>
+        <w:t>[INFO] [1m------------------------------------------------------------------------[m</w:t>
+      </w:r>
+    </w:p>
+    <w:p>
+      <w:pPr>
+        <w:jc w:val="both"/>
+        <w:rPr>
+          <w:color w:val="ED0000"/>
+        </w:rPr>
+      </w:pPr>
+      <w:r>
+        <w:rPr>
+          <w:color w:val="ED0000"/>
+        </w:rPr>
+        <w:lastRenderedPageBreak/>
+        <w:t>[ERROR] Failed to execute goal [32morg.apache.maven.plugins:maven-surefire-plugin:3.1.2:test[m [1m(default-test)[m on project [36mems[m: [1;31m[m</w:t>
+      </w:r>
+    </w:p>
+    <w:p>
+      <w:pPr>
+        <w:jc w:val="both"/>
+        <w:rPr>
+          <w:color w:val="ED0000"/>
+        </w:rPr>
+      </w:pPr>
+      <w:r>
+        <w:rPr>
+          <w:color w:val="ED0000"/>
+        </w:rPr>
+        <w:t>[ERROR] [1;31m[m</w:t>
+      </w:r>
+    </w:p>
+    <w:p>
+      <w:pPr>
+        <w:jc w:val="both"/>
+        <w:rPr>
+          <w:color w:val="ED0000"/>
+        </w:rPr>
+      </w:pPr>
+      <w:r>
+        <w:rPr>
+          <w:color w:val="ED0000"/>
+        </w:rPr>
+        <w:t>[ERROR] [1;31mPlease refer to F:\greatLearning\Lab\Lab5-Spring MVC\</w:t>
+      </w:r>
+      <w:proofErr w:type="spellStart"/>
+      <w:r>
+        <w:rPr>
+          <w:color w:val="ED0000"/>
+        </w:rPr>
+        <w:t>ems</w:t>
+      </w:r>
+      <w:proofErr w:type="spellEnd"/>
+      <w:r>
+        <w:rPr>
+          <w:color w:val="ED0000"/>
+        </w:rPr>
+        <w:t>\</w:t>
+      </w:r>
+      <w:proofErr w:type="spellStart"/>
+      <w:r>
+        <w:rPr>
+          <w:color w:val="ED0000"/>
+        </w:rPr>
+        <w:t>ems</w:t>
+      </w:r>
+      <w:proofErr w:type="spellEnd"/>
+      <w:r>
+        <w:rPr>
+          <w:color w:val="ED0000"/>
+        </w:rPr>
+        <w:t>\target\surefire-reports for the individual test results.[m</w:t>
+      </w:r>
+    </w:p>
+    <w:p>
+      <w:pPr>
+        <w:jc w:val="both"/>
+        <w:rPr>
+          <w:color w:val="ED0000"/>
+        </w:rPr>
+      </w:pPr>
+      <w:r>
+        <w:rPr>
+          <w:color w:val="ED0000"/>
+        </w:rPr>
+        <w:t>[ERROR] [1;31mPlease refer to dump files (if any exist) [date].dump, [date]-</w:t>
+      </w:r>
+      <w:proofErr w:type="spellStart"/>
+      <w:r>
+        <w:rPr>
+          <w:color w:val="ED0000"/>
+        </w:rPr>
+        <w:t>jvmRun</w:t>
+      </w:r>
+      <w:proofErr w:type="spellEnd"/>
+      <w:r>
+        <w:rPr>
+          <w:color w:val="ED0000"/>
+        </w:rPr>
+        <w:t>[N].dump and [date].</w:t>
+      </w:r>
+      <w:proofErr w:type="spellStart"/>
+      <w:r>
+        <w:rPr>
+          <w:color w:val="ED0000"/>
+        </w:rPr>
+        <w:t>dumpstream</w:t>
+      </w:r>
+      <w:proofErr w:type="spellEnd"/>
+      <w:r>
+        <w:rPr>
+          <w:color w:val="ED0000"/>
+        </w:rPr>
+        <w:t>.[m</w:t>
+      </w:r>
+    </w:p>
+    <w:p>
+      <w:pPr>
+        <w:jc w:val="both"/>
+        <w:rPr>
+          <w:color w:val="ED0000"/>
+        </w:rPr>
+      </w:pPr>
+      <w:r>
+        <w:rPr>
+          <w:color w:val="ED0000"/>
+        </w:rPr>
+        <w:t>[ERROR] -&gt; [1m[Help 1][m</w:t>
+      </w:r>
+    </w:p>
+    <w:p>
+      <w:pPr>
+        <w:jc w:val="both"/>
+        <w:rPr>
+          <w:color w:val="ED0000"/>
+        </w:rPr>
+      </w:pPr>
+      <w:r>
+        <w:rPr>
+          <w:color w:val="ED0000"/>
+        </w:rPr>
+        <w:t xml:space="preserve">[ERROR] </w:t>
+      </w:r>
+    </w:p>
+    <w:p>
+      <w:pPr>
+        <w:jc w:val="both"/>
+        <w:rPr>
+          <w:color w:val="ED0000"/>
+        </w:rPr>
+      </w:pPr>
+      <w:r>
+        <w:rPr>
+          <w:color w:val="ED0000"/>
+        </w:rPr>
+        <w:t>[ERROR] To see the full stack trace of the errors, re-run Maven with the [1m-e[m switch.</w:t>
+      </w:r>
+    </w:p>
+    <w:p>
+      <w:pPr>
+        <w:jc w:val="both"/>
+        <w:rPr>
+          <w:color w:val="ED0000"/>
+        </w:rPr>
+      </w:pPr>
+      <w:r>
+        <w:rPr>
+          <w:color w:val="ED0000"/>
+        </w:rPr>
+        <w:t>[ERROR] Re-run Maven using the [1m-X[m switch to enable full debug logging.</w:t>
+      </w:r>
+    </w:p>
+    <w:p>
+      <w:pPr>
+        <w:jc w:val="both"/>
+        <w:rPr>
+          <w:color w:val="ED0000"/>
+        </w:rPr>
+      </w:pPr>
+      <w:r>
+        <w:rPr>
+          <w:color w:val="ED0000"/>
+        </w:rPr>
+        <w:t xml:space="preserve">[ERROR] </w:t>
+      </w:r>
+    </w:p>
+    <w:p>
+      <w:pPr>
+        <w:jc w:val="both"/>
+        <w:rPr>
+          <w:color w:val="ED0000"/>
+        </w:rPr>
+      </w:pPr>
+      <w:r>
+        <w:rPr>
+          <w:color w:val="ED0000"/>
+        </w:rPr>
+        <w:t>[ERROR] For more information about the errors and possible solutions, please read the following articles:</w:t>
+      </w:r>
+    </w:p>
+    <w:p>
+      <w:pPr>
+        <w:jc w:val="both"/>
+        <w:rPr>
+          <w:color w:val="ED0000"/>
+        </w:rPr>
+      </w:pPr>
+      <w:r>
+        <w:rPr>
+          <w:color w:val="ED0000"/>
+        </w:rPr>
+        <w:t xml:space="preserve">[ERROR] [1m[Help 1][m </w:t>
+      </w:r>
+      <w:hyperlink r:id="rId26" w:history="1">
+        <w:r>
+          <w:rPr>
+            <w:rStyle w:val="Hyperlink"/>
+            <w:color w:val="ED0000"/>
+          </w:rPr>
+          <w:t>http://cwiki.apache.org/confluence/display/MAVEN/MojoFailureException</w:t>
+        </w:r>
+      </w:hyperlink>
+    </w:p>
+    <w:p>
+      <w:pPr>
+        <w:jc w:val="both"/>
+      </w:pPr>
+    </w:p>
+    <w:p>
+      <w:pPr>
+        <w:jc w:val="both"/>
+      </w:pPr>
+      <w:hyperlink r:id="rId27" w:history="1">
+        <w:r>
+          <w:rPr>
+            <w:rStyle w:val="Hyperlink"/>
+          </w:rPr>
+          <w:t>https://stackoverflow.com/questions/65903358/test-failure-java-lang-illegalstateexception-failed-to-load-applicationcontex</w:t>
+        </w:r>
+      </w:hyperlink>
+    </w:p>
+    <w:p>
+      <w:pPr>
+        <w:jc w:val="both"/>
+      </w:pPr>
+    </w:p>
+    <w:p>
+      <w:pPr>
+        <w:jc w:val="both"/>
+      </w:pPr>
+      <w:r>
+        <w:rPr>
+          <w:noProof/>
+        </w:rPr>
+        <w:drawing>
+          <wp:inline distT="0" distB="0" distL="0" distR="0" wp14:anchorId="730348C8" wp14:editId="3764609A">
+            <wp:extent cx="5731510" cy="2209165"/>
+            <wp:effectExtent l="0" t="0" r="2540" b="635"/>
+            <wp:docPr id="2096624563" name="Picture 1"/>
+            <wp:cNvGraphicFramePr>
+              <a:graphicFrameLocks xmlns:a="http://schemas.openxmlformats.org/drawingml/2006/main" noChangeAspect="1"/>
+            </wp:cNvGraphicFramePr>
+            <a:graphic xmlns:a="http://schemas.openxmlformats.org/drawingml/2006/main">
+              <a:graphicData uri="http://schemas.openxmlformats.org/drawingml/2006/picture">
+                <pic:pic xmlns:pic="http://schemas.openxmlformats.org/drawingml/2006/picture">
+                  <pic:nvPicPr>
+                    <pic:cNvPr id="2096624563" name=""/>
+                    <pic:cNvPicPr/>
+                  </pic:nvPicPr>
+                  <pic:blipFill>
+                    <a:blip r:embed="rId28"/>
+                    <a:stretch>
+                      <a:fillRect/>
+                    </a:stretch>
+                  </pic:blipFill>
+                  <pic:spPr>
+                    <a:xfrm>
+                      <a:off x="0" y="0"/>
+                      <a:ext cx="5731510" cy="2209165"/>
+                    </a:xfrm>
+                    <a:prstGeom prst="rect">
+                      <a:avLst/>
+                    </a:prstGeom>
+                  </pic:spPr>
+                </pic:pic>
+              </a:graphicData>
+            </a:graphic>
+          </wp:inline>
+        </w:drawing>
+      </w:r>
+    </w:p>
+    <w:p>
+      <w:pPr>
+        <w:jc w:val="both"/>
+      </w:pPr>
+    </w:p>
+    <w:p>
+      <w:pPr>
+        <w:jc w:val="both"/>
+      </w:pPr>
+    </w:p>
+    <w:p>
+      <w:pPr>
+        <w:jc w:val="both"/>
+      </w:pPr>
+    </w:p>
+    <w:p>
+      <w:pPr>
+        <w:jc w:val="both"/>
+      </w:pPr>
+    </w:p>
+    <w:p>
+      <w:pPr>
+        <w:jc w:val="both"/>
+      </w:pPr>
+    </w:p>
+    <w:p>
+      <w:pPr>
+        <w:jc w:val="both"/>
+      </w:pPr>
     </w:p>
     <w:p>
       <w:pPr>
@@ -1696,6 +2473,232 @@
     </w:lvl>
   </w:abstractNum>
   <w:abstractNum w:abstractNumId="1" w15:restartNumberingAfterBreak="0">
+    <w:nsid w:val="12D40B2B"/>
+    <w:multiLevelType w:val="hybridMultilevel"/>
+    <w:tmpl w:val="C5364E06"/>
+    <w:lvl w:ilvl="0" w:tplc="40090003">
+      <w:start w:val="1"/>
+      <w:numFmt w:val="bullet"/>
+      <w:lvlText w:val="o"/>
+      <w:lvlJc w:val="left"/>
+      <w:pPr>
+        <w:ind w:left="1800" w:hanging="360"/>
+      </w:pPr>
+      <w:rPr>
+        <w:rFonts w:ascii="Courier New" w:hAnsi="Courier New" w:cs="Courier New" w:hint="default"/>
+      </w:rPr>
+    </w:lvl>
+    <w:lvl w:ilvl="1" w:tplc="FFFFFFFF" w:tentative="1">
+      <w:start w:val="1"/>
+      <w:numFmt w:val="bullet"/>
+      <w:lvlText w:val="o"/>
+      <w:lvlJc w:val="left"/>
+      <w:pPr>
+        <w:ind w:left="2520" w:hanging="360"/>
+      </w:pPr>
+      <w:rPr>
+        <w:rFonts w:ascii="Courier New" w:hAnsi="Courier New" w:cs="Courier New" w:hint="default"/>
+      </w:rPr>
+    </w:lvl>
+    <w:lvl w:ilvl="2" w:tplc="FFFFFFFF" w:tentative="1">
+      <w:start w:val="1"/>
+      <w:numFmt w:val="bullet"/>
+      <w:lvlText w:val=""/>
+      <w:lvlJc w:val="left"/>
+      <w:pPr>
+        <w:ind w:left="3240" w:hanging="360"/>
+      </w:pPr>
+      <w:rPr>
+        <w:rFonts w:ascii="Wingdings" w:hAnsi="Wingdings" w:hint="default"/>
+      </w:rPr>
+    </w:lvl>
+    <w:lvl w:ilvl="3" w:tplc="FFFFFFFF" w:tentative="1">
+      <w:start w:val="1"/>
+      <w:numFmt w:val="bullet"/>
+      <w:lvlText w:val=""/>
+      <w:lvlJc w:val="left"/>
+      <w:pPr>
+        <w:ind w:left="3960" w:hanging="360"/>
+      </w:pPr>
+      <w:rPr>
+        <w:rFonts w:ascii="Symbol" w:hAnsi="Symbol" w:hint="default"/>
+      </w:rPr>
+    </w:lvl>
+    <w:lvl w:ilvl="4" w:tplc="FFFFFFFF" w:tentative="1">
+      <w:start w:val="1"/>
+      <w:numFmt w:val="bullet"/>
+      <w:lvlText w:val="o"/>
+      <w:lvlJc w:val="left"/>
+      <w:pPr>
+        <w:ind w:left="4680" w:hanging="360"/>
+      </w:pPr>
+      <w:rPr>
+        <w:rFonts w:ascii="Courier New" w:hAnsi="Courier New" w:cs="Courier New" w:hint="default"/>
+      </w:rPr>
+    </w:lvl>
+    <w:lvl w:ilvl="5" w:tplc="FFFFFFFF" w:tentative="1">
+      <w:start w:val="1"/>
+      <w:numFmt w:val="bullet"/>
+      <w:lvlText w:val=""/>
+      <w:lvlJc w:val="left"/>
+      <w:pPr>
+        <w:ind w:left="5400" w:hanging="360"/>
+      </w:pPr>
+      <w:rPr>
+        <w:rFonts w:ascii="Wingdings" w:hAnsi="Wingdings" w:hint="default"/>
+      </w:rPr>
+    </w:lvl>
+    <w:lvl w:ilvl="6" w:tplc="FFFFFFFF" w:tentative="1">
+      <w:start w:val="1"/>
+      <w:numFmt w:val="bullet"/>
+      <w:lvlText w:val=""/>
+      <w:lvlJc w:val="left"/>
+      <w:pPr>
+        <w:ind w:left="6120" w:hanging="360"/>
+      </w:pPr>
+      <w:rPr>
+        <w:rFonts w:ascii="Symbol" w:hAnsi="Symbol" w:hint="default"/>
+      </w:rPr>
+    </w:lvl>
+    <w:lvl w:ilvl="7" w:tplc="FFFFFFFF" w:tentative="1">
+      <w:start w:val="1"/>
+      <w:numFmt w:val="bullet"/>
+      <w:lvlText w:val="o"/>
+      <w:lvlJc w:val="left"/>
+      <w:pPr>
+        <w:ind w:left="6840" w:hanging="360"/>
+      </w:pPr>
+      <w:rPr>
+        <w:rFonts w:ascii="Courier New" w:hAnsi="Courier New" w:cs="Courier New" w:hint="default"/>
+      </w:rPr>
+    </w:lvl>
+    <w:lvl w:ilvl="8" w:tplc="FFFFFFFF" w:tentative="1">
+      <w:start w:val="1"/>
+      <w:numFmt w:val="bullet"/>
+      <w:lvlText w:val=""/>
+      <w:lvlJc w:val="left"/>
+      <w:pPr>
+        <w:ind w:left="7560" w:hanging="360"/>
+      </w:pPr>
+      <w:rPr>
+        <w:rFonts w:ascii="Wingdings" w:hAnsi="Wingdings" w:hint="default"/>
+      </w:rPr>
+    </w:lvl>
+  </w:abstractNum>
+  <w:abstractNum w:abstractNumId="2" w15:restartNumberingAfterBreak="0">
+    <w:nsid w:val="239E1A8E"/>
+    <w:multiLevelType w:val="hybridMultilevel"/>
+    <w:tmpl w:val="60ECC6D4"/>
+    <w:lvl w:ilvl="0" w:tplc="40090001">
+      <w:start w:val="1"/>
+      <w:numFmt w:val="bullet"/>
+      <w:lvlText w:val=""/>
+      <w:lvlJc w:val="left"/>
+      <w:pPr>
+        <w:ind w:left="720" w:hanging="360"/>
+      </w:pPr>
+      <w:rPr>
+        <w:rFonts w:ascii="Symbol" w:hAnsi="Symbol" w:hint="default"/>
+      </w:rPr>
+    </w:lvl>
+    <w:lvl w:ilvl="1" w:tplc="FFFFFFFF">
+      <w:start w:val="1"/>
+      <w:numFmt w:val="bullet"/>
+      <w:lvlText w:val="o"/>
+      <w:lvlJc w:val="left"/>
+      <w:pPr>
+        <w:ind w:left="1440" w:hanging="360"/>
+      </w:pPr>
+      <w:rPr>
+        <w:rFonts w:ascii="Courier New" w:hAnsi="Courier New" w:cs="Courier New" w:hint="default"/>
+      </w:rPr>
+    </w:lvl>
+    <w:lvl w:ilvl="2" w:tplc="FFFFFFFF" w:tentative="1">
+      <w:start w:val="1"/>
+      <w:numFmt w:val="bullet"/>
+      <w:lvlText w:val=""/>
+      <w:lvlJc w:val="left"/>
+      <w:pPr>
+        <w:ind w:left="2160" w:hanging="360"/>
+      </w:pPr>
+      <w:rPr>
+        <w:rFonts w:ascii="Wingdings" w:hAnsi="Wingdings" w:hint="default"/>
+      </w:rPr>
+    </w:lvl>
+    <w:lvl w:ilvl="3" w:tplc="FFFFFFFF" w:tentative="1">
+      <w:start w:val="1"/>
+      <w:numFmt w:val="bullet"/>
+      <w:lvlText w:val=""/>
+      <w:lvlJc w:val="left"/>
+      <w:pPr>
+        <w:ind w:left="2880" w:hanging="360"/>
+      </w:pPr>
+      <w:rPr>
+        <w:rFonts w:ascii="Symbol" w:hAnsi="Symbol" w:hint="default"/>
+      </w:rPr>
+    </w:lvl>
+    <w:lvl w:ilvl="4" w:tplc="FFFFFFFF" w:tentative="1">
+      <w:start w:val="1"/>
+      <w:numFmt w:val="bullet"/>
+      <w:lvlText w:val="o"/>
+      <w:lvlJc w:val="left"/>
+      <w:pPr>
+        <w:ind w:left="3600" w:hanging="360"/>
+      </w:pPr>
+      <w:rPr>
+        <w:rFonts w:ascii="Courier New" w:hAnsi="Courier New" w:cs="Courier New" w:hint="default"/>
+      </w:rPr>
+    </w:lvl>
+    <w:lvl w:ilvl="5" w:tplc="FFFFFFFF" w:tentative="1">
+      <w:start w:val="1"/>
+      <w:numFmt w:val="bullet"/>
+      <w:lvlText w:val=""/>
+      <w:lvlJc w:val="left"/>
+      <w:pPr>
+        <w:ind w:left="4320" w:hanging="360"/>
+      </w:pPr>
+      <w:rPr>
+        <w:rFonts w:ascii="Wingdings" w:hAnsi="Wingdings" w:hint="default"/>
+      </w:rPr>
+    </w:lvl>
+    <w:lvl w:ilvl="6" w:tplc="FFFFFFFF" w:tentative="1">
+      <w:start w:val="1"/>
+      <w:numFmt w:val="bullet"/>
+      <w:lvlText w:val=""/>
+      <w:lvlJc w:val="left"/>
+      <w:pPr>
+        <w:ind w:left="5040" w:hanging="360"/>
+      </w:pPr>
+      <w:rPr>
+        <w:rFonts w:ascii="Symbol" w:hAnsi="Symbol" w:hint="default"/>
+      </w:rPr>
+    </w:lvl>
+    <w:lvl w:ilvl="7" w:tplc="FFFFFFFF" w:tentative="1">
+      <w:start w:val="1"/>
+      <w:numFmt w:val="bullet"/>
+      <w:lvlText w:val="o"/>
+      <w:lvlJc w:val="left"/>
+      <w:pPr>
+        <w:ind w:left="5760" w:hanging="360"/>
+      </w:pPr>
+      <w:rPr>
+        <w:rFonts w:ascii="Courier New" w:hAnsi="Courier New" w:cs="Courier New" w:hint="default"/>
+      </w:rPr>
+    </w:lvl>
+    <w:lvl w:ilvl="8" w:tplc="FFFFFFFF" w:tentative="1">
+      <w:start w:val="1"/>
+      <w:numFmt w:val="bullet"/>
+      <w:lvlText w:val=""/>
+      <w:lvlJc w:val="left"/>
+      <w:pPr>
+        <w:ind w:left="6480" w:hanging="360"/>
+      </w:pPr>
+      <w:rPr>
+        <w:rFonts w:ascii="Wingdings" w:hAnsi="Wingdings" w:hint="default"/>
+      </w:rPr>
+    </w:lvl>
+  </w:abstractNum>
+  <w:abstractNum w:abstractNumId="3" w15:restartNumberingAfterBreak="0">
     <w:nsid w:val="29DE69A1"/>
     <w:multiLevelType w:val="hybridMultilevel"/>
     <w:tmpl w:val="C9EC16E2"/>
@@ -1808,7 +2811,233 @@
       </w:rPr>
     </w:lvl>
   </w:abstractNum>
-  <w:abstractNum w:abstractNumId="2" w15:restartNumberingAfterBreak="0">
+  <w:abstractNum w:abstractNumId="4" w15:restartNumberingAfterBreak="0">
+    <w:nsid w:val="302F3D98"/>
+    <w:multiLevelType w:val="hybridMultilevel"/>
+    <w:tmpl w:val="98A8F03A"/>
+    <w:lvl w:ilvl="0" w:tplc="40090001">
+      <w:start w:val="1"/>
+      <w:numFmt w:val="bullet"/>
+      <w:lvlText w:val=""/>
+      <w:lvlJc w:val="left"/>
+      <w:pPr>
+        <w:ind w:left="720" w:hanging="360"/>
+      </w:pPr>
+      <w:rPr>
+        <w:rFonts w:ascii="Symbol" w:hAnsi="Symbol" w:hint="default"/>
+      </w:rPr>
+    </w:lvl>
+    <w:lvl w:ilvl="1" w:tplc="FFFFFFFF">
+      <w:start w:val="1"/>
+      <w:numFmt w:val="bullet"/>
+      <w:lvlText w:val="o"/>
+      <w:lvlJc w:val="left"/>
+      <w:pPr>
+        <w:ind w:left="1440" w:hanging="360"/>
+      </w:pPr>
+      <w:rPr>
+        <w:rFonts w:ascii="Courier New" w:hAnsi="Courier New" w:cs="Courier New" w:hint="default"/>
+      </w:rPr>
+    </w:lvl>
+    <w:lvl w:ilvl="2" w:tplc="FFFFFFFF" w:tentative="1">
+      <w:start w:val="1"/>
+      <w:numFmt w:val="bullet"/>
+      <w:lvlText w:val=""/>
+      <w:lvlJc w:val="left"/>
+      <w:pPr>
+        <w:ind w:left="2160" w:hanging="360"/>
+      </w:pPr>
+      <w:rPr>
+        <w:rFonts w:ascii="Wingdings" w:hAnsi="Wingdings" w:hint="default"/>
+      </w:rPr>
+    </w:lvl>
+    <w:lvl w:ilvl="3" w:tplc="FFFFFFFF" w:tentative="1">
+      <w:start w:val="1"/>
+      <w:numFmt w:val="bullet"/>
+      <w:lvlText w:val=""/>
+      <w:lvlJc w:val="left"/>
+      <w:pPr>
+        <w:ind w:left="2880" w:hanging="360"/>
+      </w:pPr>
+      <w:rPr>
+        <w:rFonts w:ascii="Symbol" w:hAnsi="Symbol" w:hint="default"/>
+      </w:rPr>
+    </w:lvl>
+    <w:lvl w:ilvl="4" w:tplc="FFFFFFFF" w:tentative="1">
+      <w:start w:val="1"/>
+      <w:numFmt w:val="bullet"/>
+      <w:lvlText w:val="o"/>
+      <w:lvlJc w:val="left"/>
+      <w:pPr>
+        <w:ind w:left="3600" w:hanging="360"/>
+      </w:pPr>
+      <w:rPr>
+        <w:rFonts w:ascii="Courier New" w:hAnsi="Courier New" w:cs="Courier New" w:hint="default"/>
+      </w:rPr>
+    </w:lvl>
+    <w:lvl w:ilvl="5" w:tplc="FFFFFFFF" w:tentative="1">
+      <w:start w:val="1"/>
+      <w:numFmt w:val="bullet"/>
+      <w:lvlText w:val=""/>
+      <w:lvlJc w:val="left"/>
+      <w:pPr>
+        <w:ind w:left="4320" w:hanging="360"/>
+      </w:pPr>
+      <w:rPr>
+        <w:rFonts w:ascii="Wingdings" w:hAnsi="Wingdings" w:hint="default"/>
+      </w:rPr>
+    </w:lvl>
+    <w:lvl w:ilvl="6" w:tplc="FFFFFFFF" w:tentative="1">
+      <w:start w:val="1"/>
+      <w:numFmt w:val="bullet"/>
+      <w:lvlText w:val=""/>
+      <w:lvlJc w:val="left"/>
+      <w:pPr>
+        <w:ind w:left="5040" w:hanging="360"/>
+      </w:pPr>
+      <w:rPr>
+        <w:rFonts w:ascii="Symbol" w:hAnsi="Symbol" w:hint="default"/>
+      </w:rPr>
+    </w:lvl>
+    <w:lvl w:ilvl="7" w:tplc="FFFFFFFF" w:tentative="1">
+      <w:start w:val="1"/>
+      <w:numFmt w:val="bullet"/>
+      <w:lvlText w:val="o"/>
+      <w:lvlJc w:val="left"/>
+      <w:pPr>
+        <w:ind w:left="5760" w:hanging="360"/>
+      </w:pPr>
+      <w:rPr>
+        <w:rFonts w:ascii="Courier New" w:hAnsi="Courier New" w:cs="Courier New" w:hint="default"/>
+      </w:rPr>
+    </w:lvl>
+    <w:lvl w:ilvl="8" w:tplc="FFFFFFFF" w:tentative="1">
+      <w:start w:val="1"/>
+      <w:numFmt w:val="bullet"/>
+      <w:lvlText w:val=""/>
+      <w:lvlJc w:val="left"/>
+      <w:pPr>
+        <w:ind w:left="6480" w:hanging="360"/>
+      </w:pPr>
+      <w:rPr>
+        <w:rFonts w:ascii="Wingdings" w:hAnsi="Wingdings" w:hint="default"/>
+      </w:rPr>
+    </w:lvl>
+  </w:abstractNum>
+  <w:abstractNum w:abstractNumId="5" w15:restartNumberingAfterBreak="0">
+    <w:nsid w:val="36115B5A"/>
+    <w:multiLevelType w:val="hybridMultilevel"/>
+    <w:tmpl w:val="684A7EEC"/>
+    <w:lvl w:ilvl="0" w:tplc="40090001">
+      <w:start w:val="1"/>
+      <w:numFmt w:val="bullet"/>
+      <w:lvlText w:val=""/>
+      <w:lvlJc w:val="left"/>
+      <w:pPr>
+        <w:ind w:left="720" w:hanging="360"/>
+      </w:pPr>
+      <w:rPr>
+        <w:rFonts w:ascii="Symbol" w:hAnsi="Symbol" w:hint="default"/>
+      </w:rPr>
+    </w:lvl>
+    <w:lvl w:ilvl="1" w:tplc="FFFFFFFF">
+      <w:start w:val="1"/>
+      <w:numFmt w:val="bullet"/>
+      <w:lvlText w:val="o"/>
+      <w:lvlJc w:val="left"/>
+      <w:pPr>
+        <w:ind w:left="1440" w:hanging="360"/>
+      </w:pPr>
+      <w:rPr>
+        <w:rFonts w:ascii="Courier New" w:hAnsi="Courier New" w:cs="Courier New" w:hint="default"/>
+      </w:rPr>
+    </w:lvl>
+    <w:lvl w:ilvl="2" w:tplc="FFFFFFFF" w:tentative="1">
+      <w:start w:val="1"/>
+      <w:numFmt w:val="bullet"/>
+      <w:lvlText w:val=""/>
+      <w:lvlJc w:val="left"/>
+      <w:pPr>
+        <w:ind w:left="2160" w:hanging="360"/>
+      </w:pPr>
+      <w:rPr>
+        <w:rFonts w:ascii="Wingdings" w:hAnsi="Wingdings" w:hint="default"/>
+      </w:rPr>
+    </w:lvl>
+    <w:lvl w:ilvl="3" w:tplc="FFFFFFFF" w:tentative="1">
+      <w:start w:val="1"/>
+      <w:numFmt w:val="bullet"/>
+      <w:lvlText w:val=""/>
+      <w:lvlJc w:val="left"/>
+      <w:pPr>
+        <w:ind w:left="2880" w:hanging="360"/>
+      </w:pPr>
+      <w:rPr>
+        <w:rFonts w:ascii="Symbol" w:hAnsi="Symbol" w:hint="default"/>
+      </w:rPr>
+    </w:lvl>
+    <w:lvl w:ilvl="4" w:tplc="FFFFFFFF" w:tentative="1">
+      <w:start w:val="1"/>
+      <w:numFmt w:val="bullet"/>
+      <w:lvlText w:val="o"/>
+      <w:lvlJc w:val="left"/>
+      <w:pPr>
+        <w:ind w:left="3600" w:hanging="360"/>
+      </w:pPr>
+      <w:rPr>
+        <w:rFonts w:ascii="Courier New" w:hAnsi="Courier New" w:cs="Courier New" w:hint="default"/>
+      </w:rPr>
+    </w:lvl>
+    <w:lvl w:ilvl="5" w:tplc="FFFFFFFF" w:tentative="1">
+      <w:start w:val="1"/>
+      <w:numFmt w:val="bullet"/>
+      <w:lvlText w:val=""/>
+      <w:lvlJc w:val="left"/>
+      <w:pPr>
+        <w:ind w:left="4320" w:hanging="360"/>
+      </w:pPr>
+      <w:rPr>
+        <w:rFonts w:ascii="Wingdings" w:hAnsi="Wingdings" w:hint="default"/>
+      </w:rPr>
+    </w:lvl>
+    <w:lvl w:ilvl="6" w:tplc="FFFFFFFF" w:tentative="1">
+      <w:start w:val="1"/>
+      <w:numFmt w:val="bullet"/>
+      <w:lvlText w:val=""/>
+      <w:lvlJc w:val="left"/>
+      <w:pPr>
+        <w:ind w:left="5040" w:hanging="360"/>
+      </w:pPr>
+      <w:rPr>
+        <w:rFonts w:ascii="Symbol" w:hAnsi="Symbol" w:hint="default"/>
+      </w:rPr>
+    </w:lvl>
+    <w:lvl w:ilvl="7" w:tplc="FFFFFFFF" w:tentative="1">
+      <w:start w:val="1"/>
+      <w:numFmt w:val="bullet"/>
+      <w:lvlText w:val="o"/>
+      <w:lvlJc w:val="left"/>
+      <w:pPr>
+        <w:ind w:left="5760" w:hanging="360"/>
+      </w:pPr>
+      <w:rPr>
+        <w:rFonts w:ascii="Courier New" w:hAnsi="Courier New" w:cs="Courier New" w:hint="default"/>
+      </w:rPr>
+    </w:lvl>
+    <w:lvl w:ilvl="8" w:tplc="FFFFFFFF" w:tentative="1">
+      <w:start w:val="1"/>
+      <w:numFmt w:val="bullet"/>
+      <w:lvlText w:val=""/>
+      <w:lvlJc w:val="left"/>
+      <w:pPr>
+        <w:ind w:left="6480" w:hanging="360"/>
+      </w:pPr>
+      <w:rPr>
+        <w:rFonts w:ascii="Wingdings" w:hAnsi="Wingdings" w:hint="default"/>
+      </w:rPr>
+    </w:lvl>
+  </w:abstractNum>
+  <w:abstractNum w:abstractNumId="6" w15:restartNumberingAfterBreak="0">
     <w:nsid w:val="3C2F1B9B"/>
     <w:multiLevelType w:val="hybridMultilevel"/>
     <w:tmpl w:val="E8EA2194"/>
@@ -1909,6 +3138,458 @@
       </w:rPr>
     </w:lvl>
     <w:lvl w:ilvl="8" w:tplc="40090005" w:tentative="1">
+      <w:start w:val="1"/>
+      <w:numFmt w:val="bullet"/>
+      <w:lvlText w:val=""/>
+      <w:lvlJc w:val="left"/>
+      <w:pPr>
+        <w:ind w:left="6480" w:hanging="360"/>
+      </w:pPr>
+      <w:rPr>
+        <w:rFonts w:ascii="Wingdings" w:hAnsi="Wingdings" w:hint="default"/>
+      </w:rPr>
+    </w:lvl>
+  </w:abstractNum>
+  <w:abstractNum w:abstractNumId="7" w15:restartNumberingAfterBreak="0">
+    <w:nsid w:val="476525AF"/>
+    <w:multiLevelType w:val="hybridMultilevel"/>
+    <w:tmpl w:val="010EBCFA"/>
+    <w:lvl w:ilvl="0" w:tplc="40090001">
+      <w:start w:val="1"/>
+      <w:numFmt w:val="bullet"/>
+      <w:lvlText w:val=""/>
+      <w:lvlJc w:val="left"/>
+      <w:pPr>
+        <w:ind w:left="720" w:hanging="360"/>
+      </w:pPr>
+      <w:rPr>
+        <w:rFonts w:ascii="Symbol" w:hAnsi="Symbol" w:hint="default"/>
+      </w:rPr>
+    </w:lvl>
+    <w:lvl w:ilvl="1" w:tplc="40090003" w:tentative="1">
+      <w:start w:val="1"/>
+      <w:numFmt w:val="bullet"/>
+      <w:lvlText w:val="o"/>
+      <w:lvlJc w:val="left"/>
+      <w:pPr>
+        <w:ind w:left="1440" w:hanging="360"/>
+      </w:pPr>
+      <w:rPr>
+        <w:rFonts w:ascii="Courier New" w:hAnsi="Courier New" w:cs="Courier New" w:hint="default"/>
+      </w:rPr>
+    </w:lvl>
+    <w:lvl w:ilvl="2" w:tplc="40090005" w:tentative="1">
+      <w:start w:val="1"/>
+      <w:numFmt w:val="bullet"/>
+      <w:lvlText w:val=""/>
+      <w:lvlJc w:val="left"/>
+      <w:pPr>
+        <w:ind w:left="2160" w:hanging="360"/>
+      </w:pPr>
+      <w:rPr>
+        <w:rFonts w:ascii="Wingdings" w:hAnsi="Wingdings" w:hint="default"/>
+      </w:rPr>
+    </w:lvl>
+    <w:lvl w:ilvl="3" w:tplc="40090001" w:tentative="1">
+      <w:start w:val="1"/>
+      <w:numFmt w:val="bullet"/>
+      <w:lvlText w:val=""/>
+      <w:lvlJc w:val="left"/>
+      <w:pPr>
+        <w:ind w:left="2880" w:hanging="360"/>
+      </w:pPr>
+      <w:rPr>
+        <w:rFonts w:ascii="Symbol" w:hAnsi="Symbol" w:hint="default"/>
+      </w:rPr>
+    </w:lvl>
+    <w:lvl w:ilvl="4" w:tplc="40090003" w:tentative="1">
+      <w:start w:val="1"/>
+      <w:numFmt w:val="bullet"/>
+      <w:lvlText w:val="o"/>
+      <w:lvlJc w:val="left"/>
+      <w:pPr>
+        <w:ind w:left="3600" w:hanging="360"/>
+      </w:pPr>
+      <w:rPr>
+        <w:rFonts w:ascii="Courier New" w:hAnsi="Courier New" w:cs="Courier New" w:hint="default"/>
+      </w:rPr>
+    </w:lvl>
+    <w:lvl w:ilvl="5" w:tplc="40090005" w:tentative="1">
+      <w:start w:val="1"/>
+      <w:numFmt w:val="bullet"/>
+      <w:lvlText w:val=""/>
+      <w:lvlJc w:val="left"/>
+      <w:pPr>
+        <w:ind w:left="4320" w:hanging="360"/>
+      </w:pPr>
+      <w:rPr>
+        <w:rFonts w:ascii="Wingdings" w:hAnsi="Wingdings" w:hint="default"/>
+      </w:rPr>
+    </w:lvl>
+    <w:lvl w:ilvl="6" w:tplc="40090001" w:tentative="1">
+      <w:start w:val="1"/>
+      <w:numFmt w:val="bullet"/>
+      <w:lvlText w:val=""/>
+      <w:lvlJc w:val="left"/>
+      <w:pPr>
+        <w:ind w:left="5040" w:hanging="360"/>
+      </w:pPr>
+      <w:rPr>
+        <w:rFonts w:ascii="Symbol" w:hAnsi="Symbol" w:hint="default"/>
+      </w:rPr>
+    </w:lvl>
+    <w:lvl w:ilvl="7" w:tplc="40090003" w:tentative="1">
+      <w:start w:val="1"/>
+      <w:numFmt w:val="bullet"/>
+      <w:lvlText w:val="o"/>
+      <w:lvlJc w:val="left"/>
+      <w:pPr>
+        <w:ind w:left="5760" w:hanging="360"/>
+      </w:pPr>
+      <w:rPr>
+        <w:rFonts w:ascii="Courier New" w:hAnsi="Courier New" w:cs="Courier New" w:hint="default"/>
+      </w:rPr>
+    </w:lvl>
+    <w:lvl w:ilvl="8" w:tplc="40090005" w:tentative="1">
+      <w:start w:val="1"/>
+      <w:numFmt w:val="bullet"/>
+      <w:lvlText w:val=""/>
+      <w:lvlJc w:val="left"/>
+      <w:pPr>
+        <w:ind w:left="6480" w:hanging="360"/>
+      </w:pPr>
+      <w:rPr>
+        <w:rFonts w:ascii="Wingdings" w:hAnsi="Wingdings" w:hint="default"/>
+      </w:rPr>
+    </w:lvl>
+  </w:abstractNum>
+  <w:abstractNum w:abstractNumId="8" w15:restartNumberingAfterBreak="0">
+    <w:nsid w:val="4C494D8D"/>
+    <w:multiLevelType w:val="hybridMultilevel"/>
+    <w:tmpl w:val="E294DE96"/>
+    <w:lvl w:ilvl="0" w:tplc="40090001">
+      <w:start w:val="1"/>
+      <w:numFmt w:val="bullet"/>
+      <w:lvlText w:val=""/>
+      <w:lvlJc w:val="left"/>
+      <w:pPr>
+        <w:ind w:left="720" w:hanging="360"/>
+      </w:pPr>
+      <w:rPr>
+        <w:rFonts w:ascii="Symbol" w:hAnsi="Symbol" w:hint="default"/>
+      </w:rPr>
+    </w:lvl>
+    <w:lvl w:ilvl="1" w:tplc="FFFFFFFF">
+      <w:start w:val="1"/>
+      <w:numFmt w:val="bullet"/>
+      <w:lvlText w:val="o"/>
+      <w:lvlJc w:val="left"/>
+      <w:pPr>
+        <w:ind w:left="1440" w:hanging="360"/>
+      </w:pPr>
+      <w:rPr>
+        <w:rFonts w:ascii="Courier New" w:hAnsi="Courier New" w:cs="Courier New" w:hint="default"/>
+      </w:rPr>
+    </w:lvl>
+    <w:lvl w:ilvl="2" w:tplc="FFFFFFFF" w:tentative="1">
+      <w:start w:val="1"/>
+      <w:numFmt w:val="bullet"/>
+      <w:lvlText w:val=""/>
+      <w:lvlJc w:val="left"/>
+      <w:pPr>
+        <w:ind w:left="2160" w:hanging="360"/>
+      </w:pPr>
+      <w:rPr>
+        <w:rFonts w:ascii="Wingdings" w:hAnsi="Wingdings" w:hint="default"/>
+      </w:rPr>
+    </w:lvl>
+    <w:lvl w:ilvl="3" w:tplc="FFFFFFFF" w:tentative="1">
+      <w:start w:val="1"/>
+      <w:numFmt w:val="bullet"/>
+      <w:lvlText w:val=""/>
+      <w:lvlJc w:val="left"/>
+      <w:pPr>
+        <w:ind w:left="2880" w:hanging="360"/>
+      </w:pPr>
+      <w:rPr>
+        <w:rFonts w:ascii="Symbol" w:hAnsi="Symbol" w:hint="default"/>
+      </w:rPr>
+    </w:lvl>
+    <w:lvl w:ilvl="4" w:tplc="FFFFFFFF" w:tentative="1">
+      <w:start w:val="1"/>
+      <w:numFmt w:val="bullet"/>
+      <w:lvlText w:val="o"/>
+      <w:lvlJc w:val="left"/>
+      <w:pPr>
+        <w:ind w:left="3600" w:hanging="360"/>
+      </w:pPr>
+      <w:rPr>
+        <w:rFonts w:ascii="Courier New" w:hAnsi="Courier New" w:cs="Courier New" w:hint="default"/>
+      </w:rPr>
+    </w:lvl>
+    <w:lvl w:ilvl="5" w:tplc="FFFFFFFF" w:tentative="1">
+      <w:start w:val="1"/>
+      <w:numFmt w:val="bullet"/>
+      <w:lvlText w:val=""/>
+      <w:lvlJc w:val="left"/>
+      <w:pPr>
+        <w:ind w:left="4320" w:hanging="360"/>
+      </w:pPr>
+      <w:rPr>
+        <w:rFonts w:ascii="Wingdings" w:hAnsi="Wingdings" w:hint="default"/>
+      </w:rPr>
+    </w:lvl>
+    <w:lvl w:ilvl="6" w:tplc="FFFFFFFF" w:tentative="1">
+      <w:start w:val="1"/>
+      <w:numFmt w:val="bullet"/>
+      <w:lvlText w:val=""/>
+      <w:lvlJc w:val="left"/>
+      <w:pPr>
+        <w:ind w:left="5040" w:hanging="360"/>
+      </w:pPr>
+      <w:rPr>
+        <w:rFonts w:ascii="Symbol" w:hAnsi="Symbol" w:hint="default"/>
+      </w:rPr>
+    </w:lvl>
+    <w:lvl w:ilvl="7" w:tplc="FFFFFFFF" w:tentative="1">
+      <w:start w:val="1"/>
+      <w:numFmt w:val="bullet"/>
+      <w:lvlText w:val="o"/>
+      <w:lvlJc w:val="left"/>
+      <w:pPr>
+        <w:ind w:left="5760" w:hanging="360"/>
+      </w:pPr>
+      <w:rPr>
+        <w:rFonts w:ascii="Courier New" w:hAnsi="Courier New" w:cs="Courier New" w:hint="default"/>
+      </w:rPr>
+    </w:lvl>
+    <w:lvl w:ilvl="8" w:tplc="FFFFFFFF" w:tentative="1">
+      <w:start w:val="1"/>
+      <w:numFmt w:val="bullet"/>
+      <w:lvlText w:val=""/>
+      <w:lvlJc w:val="left"/>
+      <w:pPr>
+        <w:ind w:left="6480" w:hanging="360"/>
+      </w:pPr>
+      <w:rPr>
+        <w:rFonts w:ascii="Wingdings" w:hAnsi="Wingdings" w:hint="default"/>
+      </w:rPr>
+    </w:lvl>
+  </w:abstractNum>
+  <w:abstractNum w:abstractNumId="9" w15:restartNumberingAfterBreak="0">
+    <w:nsid w:val="59857FB3"/>
+    <w:multiLevelType w:val="hybridMultilevel"/>
+    <w:tmpl w:val="A8205A76"/>
+    <w:lvl w:ilvl="0" w:tplc="40090001">
+      <w:start w:val="1"/>
+      <w:numFmt w:val="bullet"/>
+      <w:lvlText w:val=""/>
+      <w:lvlJc w:val="left"/>
+      <w:pPr>
+        <w:ind w:left="720" w:hanging="360"/>
+      </w:pPr>
+      <w:rPr>
+        <w:rFonts w:ascii="Symbol" w:hAnsi="Symbol" w:hint="default"/>
+      </w:rPr>
+    </w:lvl>
+    <w:lvl w:ilvl="1" w:tplc="FFFFFFFF">
+      <w:start w:val="1"/>
+      <w:numFmt w:val="bullet"/>
+      <w:lvlText w:val="o"/>
+      <w:lvlJc w:val="left"/>
+      <w:pPr>
+        <w:ind w:left="1440" w:hanging="360"/>
+      </w:pPr>
+      <w:rPr>
+        <w:rFonts w:ascii="Courier New" w:hAnsi="Courier New" w:cs="Courier New" w:hint="default"/>
+      </w:rPr>
+    </w:lvl>
+    <w:lvl w:ilvl="2" w:tplc="FFFFFFFF" w:tentative="1">
+      <w:start w:val="1"/>
+      <w:numFmt w:val="bullet"/>
+      <w:lvlText w:val=""/>
+      <w:lvlJc w:val="left"/>
+      <w:pPr>
+        <w:ind w:left="2160" w:hanging="360"/>
+      </w:pPr>
+      <w:rPr>
+        <w:rFonts w:ascii="Wingdings" w:hAnsi="Wingdings" w:hint="default"/>
+      </w:rPr>
+    </w:lvl>
+    <w:lvl w:ilvl="3" w:tplc="FFFFFFFF" w:tentative="1">
+      <w:start w:val="1"/>
+      <w:numFmt w:val="bullet"/>
+      <w:lvlText w:val=""/>
+      <w:lvlJc w:val="left"/>
+      <w:pPr>
+        <w:ind w:left="2880" w:hanging="360"/>
+      </w:pPr>
+      <w:rPr>
+        <w:rFonts w:ascii="Symbol" w:hAnsi="Symbol" w:hint="default"/>
+      </w:rPr>
+    </w:lvl>
+    <w:lvl w:ilvl="4" w:tplc="FFFFFFFF" w:tentative="1">
+      <w:start w:val="1"/>
+      <w:numFmt w:val="bullet"/>
+      <w:lvlText w:val="o"/>
+      <w:lvlJc w:val="left"/>
+      <w:pPr>
+        <w:ind w:left="3600" w:hanging="360"/>
+      </w:pPr>
+      <w:rPr>
+        <w:rFonts w:ascii="Courier New" w:hAnsi="Courier New" w:cs="Courier New" w:hint="default"/>
+      </w:rPr>
+    </w:lvl>
+    <w:lvl w:ilvl="5" w:tplc="FFFFFFFF" w:tentative="1">
+      <w:start w:val="1"/>
+      <w:numFmt w:val="bullet"/>
+      <w:lvlText w:val=""/>
+      <w:lvlJc w:val="left"/>
+      <w:pPr>
+        <w:ind w:left="4320" w:hanging="360"/>
+      </w:pPr>
+      <w:rPr>
+        <w:rFonts w:ascii="Wingdings" w:hAnsi="Wingdings" w:hint="default"/>
+      </w:rPr>
+    </w:lvl>
+    <w:lvl w:ilvl="6" w:tplc="FFFFFFFF" w:tentative="1">
+      <w:start w:val="1"/>
+      <w:numFmt w:val="bullet"/>
+      <w:lvlText w:val=""/>
+      <w:lvlJc w:val="left"/>
+      <w:pPr>
+        <w:ind w:left="5040" w:hanging="360"/>
+      </w:pPr>
+      <w:rPr>
+        <w:rFonts w:ascii="Symbol" w:hAnsi="Symbol" w:hint="default"/>
+      </w:rPr>
+    </w:lvl>
+    <w:lvl w:ilvl="7" w:tplc="FFFFFFFF" w:tentative="1">
+      <w:start w:val="1"/>
+      <w:numFmt w:val="bullet"/>
+      <w:lvlText w:val="o"/>
+      <w:lvlJc w:val="left"/>
+      <w:pPr>
+        <w:ind w:left="5760" w:hanging="360"/>
+      </w:pPr>
+      <w:rPr>
+        <w:rFonts w:ascii="Courier New" w:hAnsi="Courier New" w:cs="Courier New" w:hint="default"/>
+      </w:rPr>
+    </w:lvl>
+    <w:lvl w:ilvl="8" w:tplc="FFFFFFFF" w:tentative="1">
+      <w:start w:val="1"/>
+      <w:numFmt w:val="bullet"/>
+      <w:lvlText w:val=""/>
+      <w:lvlJc w:val="left"/>
+      <w:pPr>
+        <w:ind w:left="6480" w:hanging="360"/>
+      </w:pPr>
+      <w:rPr>
+        <w:rFonts w:ascii="Wingdings" w:hAnsi="Wingdings" w:hint="default"/>
+      </w:rPr>
+    </w:lvl>
+  </w:abstractNum>
+  <w:abstractNum w:abstractNumId="10" w15:restartNumberingAfterBreak="0">
+    <w:nsid w:val="7A073FB2"/>
+    <w:multiLevelType w:val="hybridMultilevel"/>
+    <w:tmpl w:val="76D41A90"/>
+    <w:lvl w:ilvl="0" w:tplc="40090001">
+      <w:start w:val="1"/>
+      <w:numFmt w:val="bullet"/>
+      <w:lvlText w:val=""/>
+      <w:lvlJc w:val="left"/>
+      <w:pPr>
+        <w:ind w:left="720" w:hanging="360"/>
+      </w:pPr>
+      <w:rPr>
+        <w:rFonts w:ascii="Symbol" w:hAnsi="Symbol" w:hint="default"/>
+      </w:rPr>
+    </w:lvl>
+    <w:lvl w:ilvl="1" w:tplc="FFFFFFFF">
+      <w:start w:val="1"/>
+      <w:numFmt w:val="bullet"/>
+      <w:lvlText w:val="o"/>
+      <w:lvlJc w:val="left"/>
+      <w:pPr>
+        <w:ind w:left="1440" w:hanging="360"/>
+      </w:pPr>
+      <w:rPr>
+        <w:rFonts w:ascii="Courier New" w:hAnsi="Courier New" w:cs="Courier New" w:hint="default"/>
+      </w:rPr>
+    </w:lvl>
+    <w:lvl w:ilvl="2" w:tplc="FFFFFFFF" w:tentative="1">
+      <w:start w:val="1"/>
+      <w:numFmt w:val="bullet"/>
+      <w:lvlText w:val=""/>
+      <w:lvlJc w:val="left"/>
+      <w:pPr>
+        <w:ind w:left="2160" w:hanging="360"/>
+      </w:pPr>
+      <w:rPr>
+        <w:rFonts w:ascii="Wingdings" w:hAnsi="Wingdings" w:hint="default"/>
+      </w:rPr>
+    </w:lvl>
+    <w:lvl w:ilvl="3" w:tplc="FFFFFFFF" w:tentative="1">
+      <w:start w:val="1"/>
+      <w:numFmt w:val="bullet"/>
+      <w:lvlText w:val=""/>
+      <w:lvlJc w:val="left"/>
+      <w:pPr>
+        <w:ind w:left="2880" w:hanging="360"/>
+      </w:pPr>
+      <w:rPr>
+        <w:rFonts w:ascii="Symbol" w:hAnsi="Symbol" w:hint="default"/>
+      </w:rPr>
+    </w:lvl>
+    <w:lvl w:ilvl="4" w:tplc="FFFFFFFF" w:tentative="1">
+      <w:start w:val="1"/>
+      <w:numFmt w:val="bullet"/>
+      <w:lvlText w:val="o"/>
+      <w:lvlJc w:val="left"/>
+      <w:pPr>
+        <w:ind w:left="3600" w:hanging="360"/>
+      </w:pPr>
+      <w:rPr>
+        <w:rFonts w:ascii="Courier New" w:hAnsi="Courier New" w:cs="Courier New" w:hint="default"/>
+      </w:rPr>
+    </w:lvl>
+    <w:lvl w:ilvl="5" w:tplc="FFFFFFFF" w:tentative="1">
+      <w:start w:val="1"/>
+      <w:numFmt w:val="bullet"/>
+      <w:lvlText w:val=""/>
+      <w:lvlJc w:val="left"/>
+      <w:pPr>
+        <w:ind w:left="4320" w:hanging="360"/>
+      </w:pPr>
+      <w:rPr>
+        <w:rFonts w:ascii="Wingdings" w:hAnsi="Wingdings" w:hint="default"/>
+      </w:rPr>
+    </w:lvl>
+    <w:lvl w:ilvl="6" w:tplc="FFFFFFFF" w:tentative="1">
+      <w:start w:val="1"/>
+      <w:numFmt w:val="bullet"/>
+      <w:lvlText w:val=""/>
+      <w:lvlJc w:val="left"/>
+      <w:pPr>
+        <w:ind w:left="5040" w:hanging="360"/>
+      </w:pPr>
+      <w:rPr>
+        <w:rFonts w:ascii="Symbol" w:hAnsi="Symbol" w:hint="default"/>
+      </w:rPr>
+    </w:lvl>
+    <w:lvl w:ilvl="7" w:tplc="FFFFFFFF" w:tentative="1">
+      <w:start w:val="1"/>
+      <w:numFmt w:val="bullet"/>
+      <w:lvlText w:val="o"/>
+      <w:lvlJc w:val="left"/>
+      <w:pPr>
+        <w:ind w:left="5760" w:hanging="360"/>
+      </w:pPr>
+      <w:rPr>
+        <w:rFonts w:ascii="Courier New" w:hAnsi="Courier New" w:cs="Courier New" w:hint="default"/>
+      </w:rPr>
+    </w:lvl>
+    <w:lvl w:ilvl="8" w:tplc="FFFFFFFF" w:tentative="1">
       <w:start w:val="1"/>
       <w:numFmt w:val="bullet"/>
       <w:lvlText w:val=""/>
@@ -1925,10 +3606,34 @@
     <w:abstractNumId w:val="0"/>
   </w:num>
   <w:num w:numId="2" w16cid:durableId="674648574">
+    <w:abstractNumId w:val="6"/>
+  </w:num>
+  <w:num w:numId="3" w16cid:durableId="1285576970">
+    <w:abstractNumId w:val="3"/>
+  </w:num>
+  <w:num w:numId="4" w16cid:durableId="374935844">
+    <w:abstractNumId w:val="7"/>
+  </w:num>
+  <w:num w:numId="5" w16cid:durableId="718819005">
+    <w:abstractNumId w:val="1"/>
+  </w:num>
+  <w:num w:numId="6" w16cid:durableId="837035962">
+    <w:abstractNumId w:val="4"/>
+  </w:num>
+  <w:num w:numId="7" w16cid:durableId="1678389188">
+    <w:abstractNumId w:val="10"/>
+  </w:num>
+  <w:num w:numId="8" w16cid:durableId="2060198951">
     <w:abstractNumId w:val="2"/>
   </w:num>
-  <w:num w:numId="3" w16cid:durableId="1285576970">
-    <w:abstractNumId w:val="1"/>
+  <w:num w:numId="9" w16cid:durableId="1276056601">
+    <w:abstractNumId w:val="5"/>
+  </w:num>
+  <w:num w:numId="10" w16cid:durableId="1601915531">
+    <w:abstractNumId w:val="8"/>
+  </w:num>
+  <w:num w:numId="11" w16cid:durableId="1255894792">
+    <w:abstractNumId w:val="9"/>
   </w:num>
 </w:numbering>
 </file>

</xml_diff>